<commit_message>
lab2.1.1: fix bags and add print matrix
</commit_message>
<xml_diff>
--- a/lab2.1.1/report.docx
+++ b/lab2.1.1/report.docx
@@ -497,6 +497,7 @@
           <w:r>
             <w:rPr>
               <w:rFonts w:ascii="Arial" w:hAnsi="Arial" w:cs="Arial"/>
+              <w:lang w:val="ru-RU"/>
             </w:rPr>
             <w:t>202</w:t>
           </w:r>
@@ -624,6 +625,2763 @@
         </w:p>
         <w:p>
           <w:pPr>
+            <w:spacing w:line="240" w:lineRule="auto"/>
+            <w:rPr>
+              <w:rFonts w:ascii="Lucida Console" w:hAnsi="Lucida Console" w:cs="Courier New"/>
+              <w:sz w:val="16"/>
+              <w:szCs w:val="16"/>
+            </w:rPr>
+          </w:pPr>
+          <w:r>
+            <w:rPr>
+              <w:rFonts w:ascii="Lucida Console" w:hAnsi="Lucida Console" w:cs="Courier New"/>
+              <w:sz w:val="16"/>
+              <w:szCs w:val="16"/>
+            </w:rPr>
+            <w:t>abstract class RectanglePair(</w:t>
+          </w:r>
+        </w:p>
+        <w:p>
+          <w:pPr>
+            <w:spacing w:line="240" w:lineRule="auto"/>
+            <w:rPr>
+              <w:rFonts w:ascii="Lucida Console" w:hAnsi="Lucida Console" w:cs="Courier New"/>
+              <w:sz w:val="16"/>
+              <w:szCs w:val="16"/>
+            </w:rPr>
+          </w:pPr>
+          <w:r>
+            <w:rPr>
+              <w:rFonts w:ascii="Lucida Console" w:hAnsi="Lucida Console" w:cs="Courier New"/>
+              <w:sz w:val="16"/>
+              <w:szCs w:val="16"/>
+            </w:rPr>
+            <w:t xml:space="preserve">   val width: Int,</w:t>
+          </w:r>
+        </w:p>
+        <w:p>
+          <w:pPr>
+            <w:spacing w:line="240" w:lineRule="auto"/>
+            <w:rPr>
+              <w:rFonts w:ascii="Lucida Console" w:hAnsi="Lucida Console" w:cs="Courier New"/>
+              <w:sz w:val="16"/>
+              <w:szCs w:val="16"/>
+            </w:rPr>
+          </w:pPr>
+          <w:r>
+            <w:rPr>
+              <w:rFonts w:ascii="Lucida Console" w:hAnsi="Lucida Console" w:cs="Courier New"/>
+              <w:sz w:val="16"/>
+              <w:szCs w:val="16"/>
+            </w:rPr>
+            <w:t xml:space="preserve">   val height: Int,</w:t>
+          </w:r>
+        </w:p>
+        <w:p>
+          <w:pPr>
+            <w:spacing w:line="240" w:lineRule="auto"/>
+            <w:rPr>
+              <w:rFonts w:ascii="Lucida Console" w:hAnsi="Lucida Console" w:cs="Courier New"/>
+              <w:sz w:val="16"/>
+              <w:szCs w:val="16"/>
+            </w:rPr>
+          </w:pPr>
+          <w:r>
+            <w:rPr>
+              <w:rFonts w:ascii="Lucida Console" w:hAnsi="Lucida Console" w:cs="Courier New"/>
+              <w:sz w:val="16"/>
+              <w:szCs w:val="16"/>
+            </w:rPr>
+            <w:t xml:space="preserve">   val letterString: String</w:t>
+          </w:r>
+        </w:p>
+        <w:p>
+          <w:pPr>
+            <w:spacing w:line="240" w:lineRule="auto"/>
+            <w:rPr>
+              <w:rFonts w:ascii="Lucida Console" w:hAnsi="Lucida Console" w:cs="Courier New"/>
+              <w:sz w:val="16"/>
+              <w:szCs w:val="16"/>
+            </w:rPr>
+          </w:pPr>
+          <w:r>
+            <w:rPr>
+              <w:rFonts w:ascii="Lucida Console" w:hAnsi="Lucida Console" w:cs="Courier New"/>
+              <w:sz w:val="16"/>
+              <w:szCs w:val="16"/>
+            </w:rPr>
+            <w:t>) {</w:t>
+          </w:r>
+        </w:p>
+        <w:p>
+          <w:pPr>
+            <w:spacing w:line="240" w:lineRule="auto"/>
+            <w:rPr>
+              <w:rFonts w:ascii="Lucida Console" w:hAnsi="Lucida Console" w:cs="Courier New"/>
+              <w:sz w:val="16"/>
+              <w:szCs w:val="16"/>
+            </w:rPr>
+          </w:pPr>
+          <w:r>
+            <w:rPr>
+              <w:rFonts w:ascii="Lucida Console" w:hAnsi="Lucida Console" w:cs="Courier New"/>
+              <w:sz w:val="16"/>
+              <w:szCs w:val="16"/>
+            </w:rPr>
+            <w:t xml:space="preserve">   private var leftMatrix: Array&lt;Array&lt;Char&gt;&gt;</w:t>
+          </w:r>
+        </w:p>
+        <w:p>
+          <w:pPr>
+            <w:spacing w:line="240" w:lineRule="auto"/>
+            <w:rPr>
+              <w:rFonts w:ascii="Lucida Console" w:hAnsi="Lucida Console" w:cs="Courier New"/>
+              <w:sz w:val="16"/>
+              <w:szCs w:val="16"/>
+            </w:rPr>
+          </w:pPr>
+          <w:r>
+            <w:rPr>
+              <w:rFonts w:ascii="Lucida Console" w:hAnsi="Lucida Console" w:cs="Courier New"/>
+              <w:sz w:val="16"/>
+              <w:szCs w:val="16"/>
+            </w:rPr>
+            <w:t xml:space="preserve">   private var rightMatrix: Array&lt;Array&lt;Char&gt;&gt;</w:t>
+          </w:r>
+        </w:p>
+        <w:p>
+          <w:pPr>
+            <w:spacing w:line="240" w:lineRule="auto"/>
+            <w:rPr>
+              <w:rFonts w:ascii="Lucida Console" w:hAnsi="Lucida Console" w:cs="Courier New"/>
+              <w:sz w:val="16"/>
+              <w:szCs w:val="16"/>
+            </w:rPr>
+          </w:pPr>
+          <w:r>
+            <w:rPr>
+              <w:rFonts w:ascii="Lucida Console" w:hAnsi="Lucida Console" w:cs="Courier New"/>
+              <w:sz w:val="16"/>
+              <w:szCs w:val="16"/>
+            </w:rPr>
+            <w:t xml:space="preserve">   private var letterSet: Set&lt;Char&gt;</w:t>
+          </w:r>
+        </w:p>
+        <w:p>
+          <w:pPr>
+            <w:spacing w:line="240" w:lineRule="auto"/>
+            <w:rPr>
+              <w:rFonts w:ascii="Lucida Console" w:hAnsi="Lucida Console" w:cs="Courier New"/>
+              <w:sz w:val="16"/>
+              <w:szCs w:val="16"/>
+            </w:rPr>
+          </w:pPr>
+          <w:r>
+            <w:rPr>
+              <w:rFonts w:ascii="Lucida Console" w:hAnsi="Lucida Console" w:cs="Courier New"/>
+              <w:sz w:val="16"/>
+              <w:szCs w:val="16"/>
+            </w:rPr>
+            <w:t xml:space="preserve">   private val leftCache = mutableMapOf&lt;Char, Pair&lt;Int, Int&gt;&gt;()</w:t>
+          </w:r>
+        </w:p>
+        <w:p>
+          <w:pPr>
+            <w:spacing w:line="240" w:lineRule="auto"/>
+            <w:rPr>
+              <w:rFonts w:ascii="Lucida Console" w:hAnsi="Lucida Console" w:cs="Courier New"/>
+              <w:sz w:val="16"/>
+              <w:szCs w:val="16"/>
+            </w:rPr>
+          </w:pPr>
+          <w:r>
+            <w:rPr>
+              <w:rFonts w:ascii="Lucida Console" w:hAnsi="Lucida Console" w:cs="Courier New"/>
+              <w:sz w:val="16"/>
+              <w:szCs w:val="16"/>
+            </w:rPr>
+            <w:t xml:space="preserve">   private val rightCache = mutableMapOf&lt;Char, Pair&lt;Int, Int&gt;&gt;()</w:t>
+          </w:r>
+        </w:p>
+        <w:p>
+          <w:pPr>
+            <w:spacing w:line="240" w:lineRule="auto"/>
+            <w:rPr>
+              <w:rFonts w:ascii="Lucida Console" w:hAnsi="Lucida Console" w:cs="Courier New"/>
+              <w:sz w:val="16"/>
+              <w:szCs w:val="16"/>
+            </w:rPr>
+          </w:pPr>
+        </w:p>
+        <w:p>
+          <w:pPr>
+            <w:spacing w:line="240" w:lineRule="auto"/>
+            <w:rPr>
+              <w:rFonts w:ascii="Lucida Console" w:hAnsi="Lucida Console" w:cs="Courier New"/>
+              <w:sz w:val="16"/>
+              <w:szCs w:val="16"/>
+            </w:rPr>
+          </w:pPr>
+          <w:r>
+            <w:rPr>
+              <w:rFonts w:ascii="Lucida Console" w:hAnsi="Lucida Console" w:cs="Courier New"/>
+              <w:sz w:val="16"/>
+              <w:szCs w:val="16"/>
+            </w:rPr>
+            <w:t xml:space="preserve">   init {</w:t>
+          </w:r>
+        </w:p>
+        <w:p>
+          <w:pPr>
+            <w:spacing w:line="240" w:lineRule="auto"/>
+            <w:rPr>
+              <w:rFonts w:ascii="Lucida Console" w:hAnsi="Lucida Console" w:cs="Courier New"/>
+              <w:sz w:val="16"/>
+              <w:szCs w:val="16"/>
+            </w:rPr>
+          </w:pPr>
+          <w:r>
+            <w:rPr>
+              <w:rFonts w:ascii="Lucida Console" w:hAnsi="Lucida Console" w:cs="Courier New"/>
+              <w:sz w:val="16"/>
+              <w:szCs w:val="16"/>
+            </w:rPr>
+            <w:t xml:space="preserve">      if (width &lt;= 0)</w:t>
+          </w:r>
+        </w:p>
+        <w:p>
+          <w:pPr>
+            <w:spacing w:line="240" w:lineRule="auto"/>
+            <w:rPr>
+              <w:rFonts w:ascii="Lucida Console" w:hAnsi="Lucida Console" w:cs="Courier New"/>
+              <w:sz w:val="16"/>
+              <w:szCs w:val="16"/>
+            </w:rPr>
+          </w:pPr>
+          <w:r>
+            <w:rPr>
+              <w:rFonts w:ascii="Lucida Console" w:hAnsi="Lucida Console" w:cs="Courier New"/>
+              <w:sz w:val="16"/>
+              <w:szCs w:val="16"/>
+            </w:rPr>
+            <w:t xml:space="preserve">         throw IllegalArgumentException("Can't use square with non positive square")</w:t>
+          </w:r>
+        </w:p>
+        <w:p>
+          <w:pPr>
+            <w:spacing w:line="240" w:lineRule="auto"/>
+            <w:rPr>
+              <w:rFonts w:ascii="Lucida Console" w:hAnsi="Lucida Console" w:cs="Courier New"/>
+              <w:sz w:val="16"/>
+              <w:szCs w:val="16"/>
+            </w:rPr>
+          </w:pPr>
+          <w:r>
+            <w:rPr>
+              <w:rFonts w:ascii="Lucida Console" w:hAnsi="Lucida Console" w:cs="Courier New"/>
+              <w:sz w:val="16"/>
+              <w:szCs w:val="16"/>
+            </w:rPr>
+            <w:t xml:space="preserve">      if (height &lt;= 0)</w:t>
+          </w:r>
+        </w:p>
+        <w:p>
+          <w:pPr>
+            <w:spacing w:line="240" w:lineRule="auto"/>
+            <w:rPr>
+              <w:rFonts w:ascii="Lucida Console" w:hAnsi="Lucida Console" w:cs="Courier New"/>
+              <w:sz w:val="16"/>
+              <w:szCs w:val="16"/>
+            </w:rPr>
+          </w:pPr>
+          <w:r>
+            <w:rPr>
+              <w:rFonts w:ascii="Lucida Console" w:hAnsi="Lucida Console" w:cs="Courier New"/>
+              <w:sz w:val="16"/>
+              <w:szCs w:val="16"/>
+            </w:rPr>
+            <w:t xml:space="preserve">         throw IllegalArgumentException("Can't use square with non positive height")</w:t>
+          </w:r>
+        </w:p>
+        <w:p>
+          <w:pPr>
+            <w:spacing w:line="240" w:lineRule="auto"/>
+            <w:rPr>
+              <w:rFonts w:ascii="Lucida Console" w:hAnsi="Lucida Console" w:cs="Courier New"/>
+              <w:sz w:val="16"/>
+              <w:szCs w:val="16"/>
+            </w:rPr>
+          </w:pPr>
+          <w:r>
+            <w:rPr>
+              <w:rFonts w:ascii="Lucida Console" w:hAnsi="Lucida Console" w:cs="Courier New"/>
+              <w:sz w:val="16"/>
+              <w:szCs w:val="16"/>
+            </w:rPr>
+            <w:t xml:space="preserve">      if (width * height != letterString.length)</w:t>
+          </w:r>
+        </w:p>
+        <w:p>
+          <w:pPr>
+            <w:spacing w:line="240" w:lineRule="auto"/>
+            <w:rPr>
+              <w:rFonts w:ascii="Lucida Console" w:hAnsi="Lucida Console" w:cs="Courier New"/>
+              <w:sz w:val="16"/>
+              <w:szCs w:val="16"/>
+            </w:rPr>
+          </w:pPr>
+          <w:r>
+            <w:rPr>
+              <w:rFonts w:ascii="Lucida Console" w:hAnsi="Lucida Console" w:cs="Courier New"/>
+              <w:sz w:val="16"/>
+              <w:szCs w:val="16"/>
+            </w:rPr>
+            <w:t xml:space="preserve">         throw IllegalArgumentException("Can't use square with non equal letters and cells")</w:t>
+          </w:r>
+        </w:p>
+        <w:p>
+          <w:pPr>
+            <w:spacing w:line="240" w:lineRule="auto"/>
+            <w:rPr>
+              <w:rFonts w:ascii="Lucida Console" w:hAnsi="Lucida Console" w:cs="Courier New"/>
+              <w:sz w:val="16"/>
+              <w:szCs w:val="16"/>
+            </w:rPr>
+          </w:pPr>
+        </w:p>
+        <w:p>
+          <w:pPr>
+            <w:spacing w:line="240" w:lineRule="auto"/>
+            <w:rPr>
+              <w:rFonts w:ascii="Lucida Console" w:hAnsi="Lucida Console" w:cs="Courier New"/>
+              <w:sz w:val="16"/>
+              <w:szCs w:val="16"/>
+            </w:rPr>
+          </w:pPr>
+          <w:r>
+            <w:rPr>
+              <w:rFonts w:ascii="Lucida Console" w:hAnsi="Lucida Console" w:cs="Courier New"/>
+              <w:sz w:val="16"/>
+              <w:szCs w:val="16"/>
+            </w:rPr>
+            <w:t xml:space="preserve">      val alreadyUsed = mutableSetOf&lt;Char&gt;()</w:t>
+          </w:r>
+        </w:p>
+        <w:p>
+          <w:pPr>
+            <w:spacing w:line="240" w:lineRule="auto"/>
+            <w:rPr>
+              <w:rFonts w:ascii="Lucida Console" w:hAnsi="Lucida Console" w:cs="Courier New"/>
+              <w:sz w:val="16"/>
+              <w:szCs w:val="16"/>
+            </w:rPr>
+          </w:pPr>
+          <w:r>
+            <w:rPr>
+              <w:rFonts w:ascii="Lucida Console" w:hAnsi="Lucida Console" w:cs="Courier New"/>
+              <w:sz w:val="16"/>
+              <w:szCs w:val="16"/>
+            </w:rPr>
+            <w:t xml:space="preserve">      letterSet = letterString.toCharArray().toSet()</w:t>
+          </w:r>
+        </w:p>
+        <w:p>
+          <w:pPr>
+            <w:spacing w:line="240" w:lineRule="auto"/>
+            <w:rPr>
+              <w:rFonts w:ascii="Lucida Console" w:hAnsi="Lucida Console" w:cs="Courier New"/>
+              <w:sz w:val="16"/>
+              <w:szCs w:val="16"/>
+            </w:rPr>
+          </w:pPr>
+          <w:r>
+            <w:rPr>
+              <w:rFonts w:ascii="Lucida Console" w:hAnsi="Lucida Console" w:cs="Courier New"/>
+              <w:sz w:val="16"/>
+              <w:szCs w:val="16"/>
+            </w:rPr>
+            <w:t xml:space="preserve">      leftMatrix = Array(height) { y -&gt;</w:t>
+          </w:r>
+        </w:p>
+        <w:p>
+          <w:pPr>
+            <w:spacing w:line="240" w:lineRule="auto"/>
+            <w:rPr>
+              <w:rFonts w:ascii="Lucida Console" w:hAnsi="Lucida Console" w:cs="Courier New"/>
+              <w:sz w:val="16"/>
+              <w:szCs w:val="16"/>
+            </w:rPr>
+          </w:pPr>
+          <w:r>
+            <w:rPr>
+              <w:rFonts w:ascii="Lucida Console" w:hAnsi="Lucida Console" w:cs="Courier New"/>
+              <w:sz w:val="16"/>
+              <w:szCs w:val="16"/>
+            </w:rPr>
+            <w:t xml:space="preserve">         Array(width) { x -&gt;</w:t>
+          </w:r>
+        </w:p>
+        <w:p>
+          <w:pPr>
+            <w:spacing w:line="240" w:lineRule="auto"/>
+            <w:rPr>
+              <w:rFonts w:ascii="Lucida Console" w:hAnsi="Lucida Console" w:cs="Courier New"/>
+              <w:sz w:val="16"/>
+              <w:szCs w:val="16"/>
+            </w:rPr>
+          </w:pPr>
+          <w:r>
+            <w:rPr>
+              <w:rFonts w:ascii="Lucida Console" w:hAnsi="Lucida Console" w:cs="Courier New"/>
+              <w:sz w:val="16"/>
+              <w:szCs w:val="16"/>
+            </w:rPr>
+            <w:t xml:space="preserve">            letterSet.minus(alreadyUsed).random().also {</w:t>
+          </w:r>
+        </w:p>
+        <w:p>
+          <w:pPr>
+            <w:spacing w:line="240" w:lineRule="auto"/>
+            <w:rPr>
+              <w:rFonts w:ascii="Lucida Console" w:hAnsi="Lucida Console" w:cs="Courier New"/>
+              <w:sz w:val="16"/>
+              <w:szCs w:val="16"/>
+            </w:rPr>
+          </w:pPr>
+          <w:r>
+            <w:rPr>
+              <w:rFonts w:ascii="Lucida Console" w:hAnsi="Lucida Console" w:cs="Courier New"/>
+              <w:sz w:val="16"/>
+              <w:szCs w:val="16"/>
+            </w:rPr>
+            <w:t xml:space="preserve">               alreadyUsed.add(it)</w:t>
+          </w:r>
+        </w:p>
+        <w:p>
+          <w:pPr>
+            <w:spacing w:line="240" w:lineRule="auto"/>
+            <w:rPr>
+              <w:rFonts w:ascii="Lucida Console" w:hAnsi="Lucida Console" w:cs="Courier New"/>
+              <w:sz w:val="16"/>
+              <w:szCs w:val="16"/>
+            </w:rPr>
+          </w:pPr>
+          <w:r>
+            <w:rPr>
+              <w:rFonts w:ascii="Lucida Console" w:hAnsi="Lucida Console" w:cs="Courier New"/>
+              <w:sz w:val="16"/>
+              <w:szCs w:val="16"/>
+            </w:rPr>
+            <w:t xml:space="preserve">               leftCache[it] = Pair(y, x)</w:t>
+          </w:r>
+        </w:p>
+        <w:p>
+          <w:pPr>
+            <w:spacing w:line="240" w:lineRule="auto"/>
+            <w:rPr>
+              <w:rFonts w:ascii="Lucida Console" w:hAnsi="Lucida Console" w:cs="Courier New"/>
+              <w:sz w:val="16"/>
+              <w:szCs w:val="16"/>
+            </w:rPr>
+          </w:pPr>
+          <w:r>
+            <w:rPr>
+              <w:rFonts w:ascii="Lucida Console" w:hAnsi="Lucida Console" w:cs="Courier New"/>
+              <w:sz w:val="16"/>
+              <w:szCs w:val="16"/>
+            </w:rPr>
+            <w:t xml:space="preserve">            }</w:t>
+          </w:r>
+        </w:p>
+        <w:p>
+          <w:pPr>
+            <w:spacing w:line="240" w:lineRule="auto"/>
+            <w:rPr>
+              <w:rFonts w:ascii="Lucida Console" w:hAnsi="Lucida Console" w:cs="Courier New"/>
+              <w:sz w:val="16"/>
+              <w:szCs w:val="16"/>
+            </w:rPr>
+          </w:pPr>
+          <w:r>
+            <w:rPr>
+              <w:rFonts w:ascii="Lucida Console" w:hAnsi="Lucida Console" w:cs="Courier New"/>
+              <w:sz w:val="16"/>
+              <w:szCs w:val="16"/>
+            </w:rPr>
+            <w:t xml:space="preserve">         }</w:t>
+          </w:r>
+        </w:p>
+        <w:p>
+          <w:pPr>
+            <w:spacing w:line="240" w:lineRule="auto"/>
+            <w:rPr>
+              <w:rFonts w:ascii="Lucida Console" w:hAnsi="Lucida Console" w:cs="Courier New"/>
+              <w:sz w:val="16"/>
+              <w:szCs w:val="16"/>
+            </w:rPr>
+          </w:pPr>
+          <w:r>
+            <w:rPr>
+              <w:rFonts w:ascii="Lucida Console" w:hAnsi="Lucida Console" w:cs="Courier New"/>
+              <w:sz w:val="16"/>
+              <w:szCs w:val="16"/>
+            </w:rPr>
+            <w:t xml:space="preserve">      }</w:t>
+          </w:r>
+        </w:p>
+        <w:p>
+          <w:pPr>
+            <w:spacing w:line="240" w:lineRule="auto"/>
+            <w:rPr>
+              <w:rFonts w:ascii="Lucida Console" w:hAnsi="Lucida Console" w:cs="Courier New"/>
+              <w:sz w:val="16"/>
+              <w:szCs w:val="16"/>
+            </w:rPr>
+          </w:pPr>
+          <w:r>
+            <w:rPr>
+              <w:rFonts w:ascii="Lucida Console" w:hAnsi="Lucida Console" w:cs="Courier New"/>
+              <w:sz w:val="16"/>
+              <w:szCs w:val="16"/>
+            </w:rPr>
+            <w:t xml:space="preserve">      alreadyUsed.clear()</w:t>
+          </w:r>
+        </w:p>
+        <w:p>
+          <w:pPr>
+            <w:spacing w:line="240" w:lineRule="auto"/>
+            <w:rPr>
+              <w:rFonts w:ascii="Lucida Console" w:hAnsi="Lucida Console" w:cs="Courier New"/>
+              <w:sz w:val="16"/>
+              <w:szCs w:val="16"/>
+            </w:rPr>
+          </w:pPr>
+          <w:r>
+            <w:rPr>
+              <w:rFonts w:ascii="Lucida Console" w:hAnsi="Lucida Console" w:cs="Courier New"/>
+              <w:sz w:val="16"/>
+              <w:szCs w:val="16"/>
+            </w:rPr>
+            <w:t xml:space="preserve">      rightMatrix = Array(height) { y -&gt;</w:t>
+          </w:r>
+        </w:p>
+        <w:p>
+          <w:pPr>
+            <w:spacing w:line="240" w:lineRule="auto"/>
+            <w:rPr>
+              <w:rFonts w:ascii="Lucida Console" w:hAnsi="Lucida Console" w:cs="Courier New"/>
+              <w:sz w:val="16"/>
+              <w:szCs w:val="16"/>
+            </w:rPr>
+          </w:pPr>
+          <w:r>
+            <w:rPr>
+              <w:rFonts w:ascii="Lucida Console" w:hAnsi="Lucida Console" w:cs="Courier New"/>
+              <w:sz w:val="16"/>
+              <w:szCs w:val="16"/>
+            </w:rPr>
+            <w:t xml:space="preserve">         Array(width) { x -&gt;</w:t>
+          </w:r>
+        </w:p>
+        <w:p>
+          <w:pPr>
+            <w:spacing w:line="240" w:lineRule="auto"/>
+            <w:rPr>
+              <w:rFonts w:ascii="Lucida Console" w:hAnsi="Lucida Console" w:cs="Courier New"/>
+              <w:sz w:val="16"/>
+              <w:szCs w:val="16"/>
+            </w:rPr>
+          </w:pPr>
+          <w:r>
+            <w:rPr>
+              <w:rFonts w:ascii="Lucida Console" w:hAnsi="Lucida Console" w:cs="Courier New"/>
+              <w:sz w:val="16"/>
+              <w:szCs w:val="16"/>
+            </w:rPr>
+            <w:t xml:space="preserve">            letterSet.minus(alreadyUsed).random().also {</w:t>
+          </w:r>
+        </w:p>
+        <w:p>
+          <w:pPr>
+            <w:spacing w:line="240" w:lineRule="auto"/>
+            <w:rPr>
+              <w:rFonts w:ascii="Lucida Console" w:hAnsi="Lucida Console" w:cs="Courier New"/>
+              <w:sz w:val="16"/>
+              <w:szCs w:val="16"/>
+            </w:rPr>
+          </w:pPr>
+          <w:r>
+            <w:rPr>
+              <w:rFonts w:ascii="Lucida Console" w:hAnsi="Lucida Console" w:cs="Courier New"/>
+              <w:sz w:val="16"/>
+              <w:szCs w:val="16"/>
+            </w:rPr>
+            <w:t xml:space="preserve">               alreadyUsed.add(it)</w:t>
+          </w:r>
+        </w:p>
+        <w:p>
+          <w:pPr>
+            <w:spacing w:line="240" w:lineRule="auto"/>
+            <w:rPr>
+              <w:rFonts w:ascii="Lucida Console" w:hAnsi="Lucida Console" w:cs="Courier New"/>
+              <w:sz w:val="16"/>
+              <w:szCs w:val="16"/>
+            </w:rPr>
+          </w:pPr>
+          <w:r>
+            <w:rPr>
+              <w:rFonts w:ascii="Lucida Console" w:hAnsi="Lucida Console" w:cs="Courier New"/>
+              <w:sz w:val="16"/>
+              <w:szCs w:val="16"/>
+            </w:rPr>
+            <w:lastRenderedPageBreak/>
+            <w:t xml:space="preserve">               rightCache[it] = Pair(y, x)</w:t>
+          </w:r>
+        </w:p>
+        <w:p>
+          <w:pPr>
+            <w:spacing w:line="240" w:lineRule="auto"/>
+            <w:rPr>
+              <w:rFonts w:ascii="Lucida Console" w:hAnsi="Lucida Console" w:cs="Courier New"/>
+              <w:sz w:val="16"/>
+              <w:szCs w:val="16"/>
+            </w:rPr>
+          </w:pPr>
+          <w:r>
+            <w:rPr>
+              <w:rFonts w:ascii="Lucida Console" w:hAnsi="Lucida Console" w:cs="Courier New"/>
+              <w:sz w:val="16"/>
+              <w:szCs w:val="16"/>
+            </w:rPr>
+            <w:t xml:space="preserve">            }</w:t>
+          </w:r>
+        </w:p>
+        <w:p>
+          <w:pPr>
+            <w:spacing w:line="240" w:lineRule="auto"/>
+            <w:rPr>
+              <w:rFonts w:ascii="Lucida Console" w:hAnsi="Lucida Console" w:cs="Courier New"/>
+              <w:sz w:val="16"/>
+              <w:szCs w:val="16"/>
+            </w:rPr>
+          </w:pPr>
+          <w:r>
+            <w:rPr>
+              <w:rFonts w:ascii="Lucida Console" w:hAnsi="Lucida Console" w:cs="Courier New"/>
+              <w:sz w:val="16"/>
+              <w:szCs w:val="16"/>
+            </w:rPr>
+            <w:t xml:space="preserve">         }</w:t>
+          </w:r>
+        </w:p>
+        <w:p>
+          <w:pPr>
+            <w:spacing w:line="240" w:lineRule="auto"/>
+            <w:rPr>
+              <w:rFonts w:ascii="Lucida Console" w:hAnsi="Lucida Console" w:cs="Courier New"/>
+              <w:sz w:val="16"/>
+              <w:szCs w:val="16"/>
+            </w:rPr>
+          </w:pPr>
+          <w:r>
+            <w:rPr>
+              <w:rFonts w:ascii="Lucida Console" w:hAnsi="Lucida Console" w:cs="Courier New"/>
+              <w:sz w:val="16"/>
+              <w:szCs w:val="16"/>
+            </w:rPr>
+            <w:t xml:space="preserve">      }</w:t>
+          </w:r>
+        </w:p>
+        <w:p>
+          <w:pPr>
+            <w:spacing w:line="240" w:lineRule="auto"/>
+            <w:rPr>
+              <w:rFonts w:ascii="Lucida Console" w:hAnsi="Lucida Console" w:cs="Courier New"/>
+              <w:sz w:val="16"/>
+              <w:szCs w:val="16"/>
+            </w:rPr>
+          </w:pPr>
+          <w:r>
+            <w:rPr>
+              <w:rFonts w:ascii="Lucida Console" w:hAnsi="Lucida Console" w:cs="Courier New"/>
+              <w:sz w:val="16"/>
+              <w:szCs w:val="16"/>
+            </w:rPr>
+            <w:t xml:space="preserve">   }</w:t>
+          </w:r>
+        </w:p>
+        <w:p>
+          <w:pPr>
+            <w:spacing w:line="240" w:lineRule="auto"/>
+            <w:rPr>
+              <w:rFonts w:ascii="Lucida Console" w:hAnsi="Lucida Console" w:cs="Courier New"/>
+              <w:sz w:val="16"/>
+              <w:szCs w:val="16"/>
+            </w:rPr>
+          </w:pPr>
+        </w:p>
+        <w:p>
+          <w:pPr>
+            <w:spacing w:line="240" w:lineRule="auto"/>
+            <w:rPr>
+              <w:rFonts w:ascii="Lucida Console" w:hAnsi="Lucida Console" w:cs="Courier New"/>
+              <w:sz w:val="16"/>
+              <w:szCs w:val="16"/>
+            </w:rPr>
+          </w:pPr>
+          <w:r>
+            <w:rPr>
+              <w:rFonts w:ascii="Lucida Console" w:hAnsi="Lucida Console" w:cs="Courier New"/>
+              <w:sz w:val="16"/>
+              <w:szCs w:val="16"/>
+            </w:rPr>
+            <w:t xml:space="preserve">   fun encode(leftLetter: Char, rightLetter: Char): Pair&lt;Char, Char&gt; {</w:t>
+          </w:r>
+        </w:p>
+        <w:p>
+          <w:pPr>
+            <w:spacing w:line="240" w:lineRule="auto"/>
+            <w:rPr>
+              <w:rFonts w:ascii="Lucida Console" w:hAnsi="Lucida Console" w:cs="Courier New"/>
+              <w:sz w:val="16"/>
+              <w:szCs w:val="16"/>
+            </w:rPr>
+          </w:pPr>
+          <w:r>
+            <w:rPr>
+              <w:rFonts w:ascii="Lucida Console" w:hAnsi="Lucida Console" w:cs="Courier New"/>
+              <w:sz w:val="16"/>
+              <w:szCs w:val="16"/>
+            </w:rPr>
+            <w:t xml:space="preserve">      return mapCoords(leftLetter, rightLetter) { oldX -&gt; (oldX + 1) % width }</w:t>
+          </w:r>
+        </w:p>
+        <w:p>
+          <w:pPr>
+            <w:spacing w:line="240" w:lineRule="auto"/>
+            <w:rPr>
+              <w:rFonts w:ascii="Lucida Console" w:hAnsi="Lucida Console" w:cs="Courier New"/>
+              <w:sz w:val="16"/>
+              <w:szCs w:val="16"/>
+            </w:rPr>
+          </w:pPr>
+          <w:r>
+            <w:rPr>
+              <w:rFonts w:ascii="Lucida Console" w:hAnsi="Lucida Console" w:cs="Courier New"/>
+              <w:sz w:val="16"/>
+              <w:szCs w:val="16"/>
+            </w:rPr>
+            <w:t xml:space="preserve">   }</w:t>
+          </w:r>
+        </w:p>
+        <w:p>
+          <w:pPr>
+            <w:spacing w:line="240" w:lineRule="auto"/>
+            <w:rPr>
+              <w:rFonts w:ascii="Lucida Console" w:hAnsi="Lucida Console" w:cs="Courier New"/>
+              <w:sz w:val="16"/>
+              <w:szCs w:val="16"/>
+            </w:rPr>
+          </w:pPr>
+        </w:p>
+        <w:p>
+          <w:pPr>
+            <w:spacing w:line="240" w:lineRule="auto"/>
+            <w:rPr>
+              <w:rFonts w:ascii="Lucida Console" w:hAnsi="Lucida Console" w:cs="Courier New"/>
+              <w:sz w:val="16"/>
+              <w:szCs w:val="16"/>
+            </w:rPr>
+          </w:pPr>
+          <w:r>
+            <w:rPr>
+              <w:rFonts w:ascii="Lucida Console" w:hAnsi="Lucida Console" w:cs="Courier New"/>
+              <w:sz w:val="16"/>
+              <w:szCs w:val="16"/>
+            </w:rPr>
+            <w:t xml:space="preserve">   fun decode(leftLetter: Char, rightLetter: Char): Pair&lt;Char, Char&gt; {</w:t>
+          </w:r>
+        </w:p>
+        <w:p>
+          <w:pPr>
+            <w:spacing w:line="240" w:lineRule="auto"/>
+            <w:rPr>
+              <w:rFonts w:ascii="Lucida Console" w:hAnsi="Lucida Console" w:cs="Courier New"/>
+              <w:sz w:val="16"/>
+              <w:szCs w:val="16"/>
+            </w:rPr>
+          </w:pPr>
+          <w:r>
+            <w:rPr>
+              <w:rFonts w:ascii="Lucida Console" w:hAnsi="Lucida Console" w:cs="Courier New"/>
+              <w:sz w:val="16"/>
+              <w:szCs w:val="16"/>
+            </w:rPr>
+            <w:t xml:space="preserve">      return mapCoords(leftLetter, rightLetter) { oldX -&gt; (oldX - 1 + width) % width }</w:t>
+          </w:r>
+        </w:p>
+        <w:p>
+          <w:pPr>
+            <w:spacing w:line="240" w:lineRule="auto"/>
+            <w:rPr>
+              <w:rFonts w:ascii="Lucida Console" w:hAnsi="Lucida Console" w:cs="Courier New"/>
+              <w:sz w:val="16"/>
+              <w:szCs w:val="16"/>
+            </w:rPr>
+          </w:pPr>
+          <w:r>
+            <w:rPr>
+              <w:rFonts w:ascii="Lucida Console" w:hAnsi="Lucida Console" w:cs="Courier New"/>
+              <w:sz w:val="16"/>
+              <w:szCs w:val="16"/>
+            </w:rPr>
+            <w:t xml:space="preserve">   }</w:t>
+          </w:r>
+        </w:p>
+        <w:p>
+          <w:pPr>
+            <w:spacing w:line="240" w:lineRule="auto"/>
+            <w:rPr>
+              <w:rFonts w:ascii="Lucida Console" w:hAnsi="Lucida Console" w:cs="Courier New"/>
+              <w:sz w:val="16"/>
+              <w:szCs w:val="16"/>
+            </w:rPr>
+          </w:pPr>
+        </w:p>
+        <w:p>
+          <w:pPr>
+            <w:spacing w:line="240" w:lineRule="auto"/>
+            <w:rPr>
+              <w:rFonts w:ascii="Lucida Console" w:hAnsi="Lucida Console" w:cs="Courier New"/>
+              <w:sz w:val="16"/>
+              <w:szCs w:val="16"/>
+            </w:rPr>
+          </w:pPr>
+          <w:r>
+            <w:rPr>
+              <w:rFonts w:ascii="Lucida Console" w:hAnsi="Lucida Console" w:cs="Courier New"/>
+              <w:sz w:val="16"/>
+              <w:szCs w:val="16"/>
+            </w:rPr>
+            <w:t xml:space="preserve">   private fun mapCoords(leftLetter: Char, rightLetter: Char, newXifEqual: (Int) -&gt; (Int)): Pair&lt;Char, Char&gt; {</w:t>
+          </w:r>
+        </w:p>
+        <w:p>
+          <w:pPr>
+            <w:spacing w:line="240" w:lineRule="auto"/>
+            <w:rPr>
+              <w:rFonts w:ascii="Lucida Console" w:hAnsi="Lucida Console" w:cs="Courier New"/>
+              <w:sz w:val="16"/>
+              <w:szCs w:val="16"/>
+            </w:rPr>
+          </w:pPr>
+          <w:r>
+            <w:rPr>
+              <w:rFonts w:ascii="Lucida Console" w:hAnsi="Lucida Console" w:cs="Courier New"/>
+              <w:sz w:val="16"/>
+              <w:szCs w:val="16"/>
+            </w:rPr>
+            <w:t xml:space="preserve">      val leftCoords = leftCache[leftLetter]!!</w:t>
+          </w:r>
+        </w:p>
+        <w:p>
+          <w:pPr>
+            <w:spacing w:line="240" w:lineRule="auto"/>
+            <w:rPr>
+              <w:rFonts w:ascii="Lucida Console" w:hAnsi="Lucida Console" w:cs="Courier New"/>
+              <w:sz w:val="16"/>
+              <w:szCs w:val="16"/>
+            </w:rPr>
+          </w:pPr>
+          <w:r>
+            <w:rPr>
+              <w:rFonts w:ascii="Lucida Console" w:hAnsi="Lucida Console" w:cs="Courier New"/>
+              <w:sz w:val="16"/>
+              <w:szCs w:val="16"/>
+            </w:rPr>
+            <w:t xml:space="preserve">      val rightCoords = rightCache[rightLetter]!!</w:t>
+          </w:r>
+        </w:p>
+        <w:p>
+          <w:pPr>
+            <w:spacing w:line="240" w:lineRule="auto"/>
+            <w:rPr>
+              <w:rFonts w:ascii="Lucida Console" w:hAnsi="Lucida Console" w:cs="Courier New"/>
+              <w:sz w:val="16"/>
+              <w:szCs w:val="16"/>
+            </w:rPr>
+          </w:pPr>
+          <w:r>
+            <w:rPr>
+              <w:rFonts w:ascii="Lucida Console" w:hAnsi="Lucida Console" w:cs="Courier New"/>
+              <w:sz w:val="16"/>
+              <w:szCs w:val="16"/>
+            </w:rPr>
+            <w:t xml:space="preserve">      val newLeftLetter: Char</w:t>
+          </w:r>
+        </w:p>
+        <w:p>
+          <w:pPr>
+            <w:spacing w:line="240" w:lineRule="auto"/>
+            <w:rPr>
+              <w:rFonts w:ascii="Lucida Console" w:hAnsi="Lucida Console" w:cs="Courier New"/>
+              <w:sz w:val="16"/>
+              <w:szCs w:val="16"/>
+            </w:rPr>
+          </w:pPr>
+          <w:r>
+            <w:rPr>
+              <w:rFonts w:ascii="Lucida Console" w:hAnsi="Lucida Console" w:cs="Courier New"/>
+              <w:sz w:val="16"/>
+              <w:szCs w:val="16"/>
+            </w:rPr>
+            <w:t xml:space="preserve">      val newRightLetter: Char</w:t>
+          </w:r>
+        </w:p>
+        <w:p>
+          <w:pPr>
+            <w:spacing w:line="240" w:lineRule="auto"/>
+            <w:rPr>
+              <w:rFonts w:ascii="Lucida Console" w:hAnsi="Lucida Console" w:cs="Courier New"/>
+              <w:sz w:val="16"/>
+              <w:szCs w:val="16"/>
+            </w:rPr>
+          </w:pPr>
+          <w:r>
+            <w:rPr>
+              <w:rFonts w:ascii="Lucida Console" w:hAnsi="Lucida Console" w:cs="Courier New"/>
+              <w:sz w:val="16"/>
+              <w:szCs w:val="16"/>
+            </w:rPr>
+            <w:t xml:space="preserve">      if (leftCoords.first == rightCoords.first &amp;&amp; leftCoords.second == rightCoords.second) {</w:t>
+          </w:r>
+        </w:p>
+        <w:p>
+          <w:pPr>
+            <w:spacing w:line="240" w:lineRule="auto"/>
+            <w:rPr>
+              <w:rFonts w:ascii="Lucida Console" w:hAnsi="Lucida Console" w:cs="Courier New"/>
+              <w:sz w:val="16"/>
+              <w:szCs w:val="16"/>
+            </w:rPr>
+          </w:pPr>
+          <w:r>
+            <w:rPr>
+              <w:rFonts w:ascii="Lucida Console" w:hAnsi="Lucida Console" w:cs="Courier New"/>
+              <w:sz w:val="16"/>
+              <w:szCs w:val="16"/>
+            </w:rPr>
+            <w:t xml:space="preserve">         val newX = newXifEqual(leftCoords.second)</w:t>
+          </w:r>
+        </w:p>
+        <w:p>
+          <w:pPr>
+            <w:spacing w:line="240" w:lineRule="auto"/>
+            <w:rPr>
+              <w:rFonts w:ascii="Lucida Console" w:hAnsi="Lucida Console" w:cs="Courier New"/>
+              <w:sz w:val="16"/>
+              <w:szCs w:val="16"/>
+            </w:rPr>
+          </w:pPr>
+          <w:r>
+            <w:rPr>
+              <w:rFonts w:ascii="Lucida Console" w:hAnsi="Lucida Console" w:cs="Courier New"/>
+              <w:sz w:val="16"/>
+              <w:szCs w:val="16"/>
+            </w:rPr>
+            <w:t xml:space="preserve">         newLeftLetter = leftMatrix[rightCoords.first][newX]</w:t>
+          </w:r>
+        </w:p>
+        <w:p>
+          <w:pPr>
+            <w:spacing w:line="240" w:lineRule="auto"/>
+            <w:rPr>
+              <w:rFonts w:ascii="Lucida Console" w:hAnsi="Lucida Console" w:cs="Courier New"/>
+              <w:sz w:val="16"/>
+              <w:szCs w:val="16"/>
+            </w:rPr>
+          </w:pPr>
+          <w:r>
+            <w:rPr>
+              <w:rFonts w:ascii="Lucida Console" w:hAnsi="Lucida Console" w:cs="Courier New"/>
+              <w:sz w:val="16"/>
+              <w:szCs w:val="16"/>
+            </w:rPr>
+            <w:t xml:space="preserve">         newRightLetter = rightMatrix[rightCoords.first][newX]</w:t>
+          </w:r>
+        </w:p>
+        <w:p>
+          <w:pPr>
+            <w:spacing w:line="240" w:lineRule="auto"/>
+            <w:rPr>
+              <w:rFonts w:ascii="Lucida Console" w:hAnsi="Lucida Console" w:cs="Courier New"/>
+              <w:sz w:val="16"/>
+              <w:szCs w:val="16"/>
+            </w:rPr>
+          </w:pPr>
+          <w:r>
+            <w:rPr>
+              <w:rFonts w:ascii="Lucida Console" w:hAnsi="Lucida Console" w:cs="Courier New"/>
+              <w:sz w:val="16"/>
+              <w:szCs w:val="16"/>
+            </w:rPr>
+            <w:t xml:space="preserve">      } else if (leftCoords.first == rightCoords.first) {</w:t>
+          </w:r>
+        </w:p>
+        <w:p>
+          <w:pPr>
+            <w:spacing w:line="240" w:lineRule="auto"/>
+            <w:rPr>
+              <w:rFonts w:ascii="Lucida Console" w:hAnsi="Lucida Console" w:cs="Courier New"/>
+              <w:sz w:val="16"/>
+              <w:szCs w:val="16"/>
+            </w:rPr>
+          </w:pPr>
+          <w:r>
+            <w:rPr>
+              <w:rFonts w:ascii="Lucida Console" w:hAnsi="Lucida Console" w:cs="Courier New"/>
+              <w:sz w:val="16"/>
+              <w:szCs w:val="16"/>
+            </w:rPr>
+            <w:t xml:space="preserve">         newLeftLetter = leftMatrix[leftCoords.first][rightCoords.second]</w:t>
+          </w:r>
+        </w:p>
+        <w:p>
+          <w:pPr>
+            <w:spacing w:line="240" w:lineRule="auto"/>
+            <w:rPr>
+              <w:rFonts w:ascii="Lucida Console" w:hAnsi="Lucida Console" w:cs="Courier New"/>
+              <w:sz w:val="16"/>
+              <w:szCs w:val="16"/>
+            </w:rPr>
+          </w:pPr>
+          <w:r>
+            <w:rPr>
+              <w:rFonts w:ascii="Lucida Console" w:hAnsi="Lucida Console" w:cs="Courier New"/>
+              <w:sz w:val="16"/>
+              <w:szCs w:val="16"/>
+            </w:rPr>
+            <w:t xml:space="preserve">         newRightLetter = rightMatrix[rightCoords.first][leftCoords.second]</w:t>
+          </w:r>
+        </w:p>
+        <w:p>
+          <w:pPr>
+            <w:spacing w:line="240" w:lineRule="auto"/>
+            <w:rPr>
+              <w:rFonts w:ascii="Lucida Console" w:hAnsi="Lucida Console" w:cs="Courier New"/>
+              <w:sz w:val="16"/>
+              <w:szCs w:val="16"/>
+            </w:rPr>
+          </w:pPr>
+          <w:r>
+            <w:rPr>
+              <w:rFonts w:ascii="Lucida Console" w:hAnsi="Lucida Console" w:cs="Courier New"/>
+              <w:sz w:val="16"/>
+              <w:szCs w:val="16"/>
+            </w:rPr>
+            <w:t xml:space="preserve">      } else {</w:t>
+          </w:r>
+        </w:p>
+        <w:p>
+          <w:pPr>
+            <w:spacing w:line="240" w:lineRule="auto"/>
+            <w:rPr>
+              <w:rFonts w:ascii="Lucida Console" w:hAnsi="Lucida Console" w:cs="Courier New"/>
+              <w:sz w:val="16"/>
+              <w:szCs w:val="16"/>
+            </w:rPr>
+          </w:pPr>
+          <w:r>
+            <w:rPr>
+              <w:rFonts w:ascii="Lucida Console" w:hAnsi="Lucida Console" w:cs="Courier New"/>
+              <w:sz w:val="16"/>
+              <w:szCs w:val="16"/>
+            </w:rPr>
+            <w:t xml:space="preserve">         newLeftLetter = leftMatrix[rightCoords.first][leftCoords.second]</w:t>
+          </w:r>
+        </w:p>
+        <w:p>
+          <w:pPr>
+            <w:spacing w:line="240" w:lineRule="auto"/>
+            <w:rPr>
+              <w:rFonts w:ascii="Lucida Console" w:hAnsi="Lucida Console" w:cs="Courier New"/>
+              <w:sz w:val="16"/>
+              <w:szCs w:val="16"/>
+            </w:rPr>
+          </w:pPr>
+          <w:r>
+            <w:rPr>
+              <w:rFonts w:ascii="Lucida Console" w:hAnsi="Lucida Console" w:cs="Courier New"/>
+              <w:sz w:val="16"/>
+              <w:szCs w:val="16"/>
+            </w:rPr>
+            <w:t xml:space="preserve">         newRightLetter = rightMatrix[leftCoords.first][rightCoords.second]</w:t>
+          </w:r>
+        </w:p>
+        <w:p>
+          <w:pPr>
+            <w:spacing w:line="240" w:lineRule="auto"/>
+            <w:rPr>
+              <w:rFonts w:ascii="Lucida Console" w:hAnsi="Lucida Console" w:cs="Courier New"/>
+              <w:sz w:val="16"/>
+              <w:szCs w:val="16"/>
+            </w:rPr>
+          </w:pPr>
+          <w:r>
+            <w:rPr>
+              <w:rFonts w:ascii="Lucida Console" w:hAnsi="Lucida Console" w:cs="Courier New"/>
+              <w:sz w:val="16"/>
+              <w:szCs w:val="16"/>
+            </w:rPr>
+            <w:t xml:space="preserve">      }</w:t>
+          </w:r>
+        </w:p>
+        <w:p>
+          <w:pPr>
+            <w:spacing w:line="240" w:lineRule="auto"/>
+            <w:rPr>
+              <w:rFonts w:ascii="Lucida Console" w:hAnsi="Lucida Console" w:cs="Courier New"/>
+              <w:sz w:val="16"/>
+              <w:szCs w:val="16"/>
+            </w:rPr>
+          </w:pPr>
+          <w:r>
+            <w:rPr>
+              <w:rFonts w:ascii="Lucida Console" w:hAnsi="Lucida Console" w:cs="Courier New"/>
+              <w:sz w:val="16"/>
+              <w:szCs w:val="16"/>
+            </w:rPr>
+            <w:t xml:space="preserve">      return Pair(newLeftLetter, newRightLetter)</w:t>
+          </w:r>
+        </w:p>
+        <w:p>
+          <w:pPr>
+            <w:spacing w:line="240" w:lineRule="auto"/>
+            <w:rPr>
+              <w:rFonts w:ascii="Lucida Console" w:hAnsi="Lucida Console" w:cs="Courier New"/>
+              <w:sz w:val="16"/>
+              <w:szCs w:val="16"/>
+            </w:rPr>
+          </w:pPr>
+          <w:r>
+            <w:rPr>
+              <w:rFonts w:ascii="Lucida Console" w:hAnsi="Lucida Console" w:cs="Courier New"/>
+              <w:sz w:val="16"/>
+              <w:szCs w:val="16"/>
+            </w:rPr>
+            <w:t xml:space="preserve">   }</w:t>
+          </w:r>
+        </w:p>
+        <w:p>
+          <w:pPr>
+            <w:spacing w:line="240" w:lineRule="auto"/>
+            <w:rPr>
+              <w:rFonts w:ascii="Lucida Console" w:hAnsi="Lucida Console" w:cs="Courier New"/>
+              <w:sz w:val="16"/>
+              <w:szCs w:val="16"/>
+            </w:rPr>
+          </w:pPr>
+        </w:p>
+        <w:p>
+          <w:pPr>
+            <w:spacing w:line="240" w:lineRule="auto"/>
+            <w:rPr>
+              <w:rFonts w:ascii="Lucida Console" w:hAnsi="Lucida Console" w:cs="Courier New"/>
+              <w:sz w:val="16"/>
+              <w:szCs w:val="16"/>
+            </w:rPr>
+          </w:pPr>
+          <w:r>
+            <w:rPr>
+              <w:rFonts w:ascii="Lucida Console" w:hAnsi="Lucida Console" w:cs="Courier New"/>
+              <w:sz w:val="16"/>
+              <w:szCs w:val="16"/>
+            </w:rPr>
+            <w:t xml:space="preserve">   override fun toString(): String {</w:t>
+          </w:r>
+        </w:p>
+        <w:p>
+          <w:pPr>
+            <w:spacing w:line="240" w:lineRule="auto"/>
+            <w:rPr>
+              <w:rFonts w:ascii="Lucida Console" w:hAnsi="Lucida Console" w:cs="Courier New"/>
+              <w:sz w:val="16"/>
+              <w:szCs w:val="16"/>
+            </w:rPr>
+          </w:pPr>
+          <w:r>
+            <w:rPr>
+              <w:rFonts w:ascii="Lucida Console" w:hAnsi="Lucida Console" w:cs="Courier New"/>
+              <w:sz w:val="16"/>
+              <w:szCs w:val="16"/>
+            </w:rPr>
+            <w:t xml:space="preserve">      val result = StringBuilder()</w:t>
+          </w:r>
+        </w:p>
+        <w:p>
+          <w:pPr>
+            <w:spacing w:line="240" w:lineRule="auto"/>
+            <w:rPr>
+              <w:rFonts w:ascii="Lucida Console" w:hAnsi="Lucida Console" w:cs="Courier New"/>
+              <w:sz w:val="16"/>
+              <w:szCs w:val="16"/>
+            </w:rPr>
+          </w:pPr>
+          <w:r>
+            <w:rPr>
+              <w:rFonts w:ascii="Lucida Console" w:hAnsi="Lucida Console" w:cs="Courier New"/>
+              <w:sz w:val="16"/>
+              <w:szCs w:val="16"/>
+            </w:rPr>
+            <w:t xml:space="preserve">      for (i in leftMatrix.indices) {</w:t>
+          </w:r>
+        </w:p>
+        <w:p>
+          <w:pPr>
+            <w:spacing w:line="240" w:lineRule="auto"/>
+            <w:rPr>
+              <w:rFonts w:ascii="Lucida Console" w:hAnsi="Lucida Console" w:cs="Courier New"/>
+              <w:sz w:val="16"/>
+              <w:szCs w:val="16"/>
+            </w:rPr>
+          </w:pPr>
+          <w:r>
+            <w:rPr>
+              <w:rFonts w:ascii="Lucida Console" w:hAnsi="Lucida Console" w:cs="Courier New"/>
+              <w:sz w:val="16"/>
+              <w:szCs w:val="16"/>
+            </w:rPr>
+            <w:t xml:space="preserve">         val left = leftMatrix[i].joinToString(separator = " ")</w:t>
+          </w:r>
+        </w:p>
+        <w:p>
+          <w:pPr>
+            <w:spacing w:line="240" w:lineRule="auto"/>
+            <w:rPr>
+              <w:rFonts w:ascii="Lucida Console" w:hAnsi="Lucida Console" w:cs="Courier New"/>
+              <w:sz w:val="16"/>
+              <w:szCs w:val="16"/>
+            </w:rPr>
+          </w:pPr>
+          <w:r>
+            <w:rPr>
+              <w:rFonts w:ascii="Lucida Console" w:hAnsi="Lucida Console" w:cs="Courier New"/>
+              <w:sz w:val="16"/>
+              <w:szCs w:val="16"/>
+            </w:rPr>
+            <w:t xml:space="preserve">         val right = rightMatrix[i].joinToString(separator = " ")</w:t>
+          </w:r>
+        </w:p>
+        <w:p>
+          <w:pPr>
+            <w:spacing w:line="240" w:lineRule="auto"/>
+            <w:rPr>
+              <w:rFonts w:ascii="Lucida Console" w:hAnsi="Lucida Console" w:cs="Courier New"/>
+              <w:sz w:val="16"/>
+              <w:szCs w:val="16"/>
+            </w:rPr>
+          </w:pPr>
+          <w:r>
+            <w:rPr>
+              <w:rFonts w:ascii="Lucida Console" w:hAnsi="Lucida Console" w:cs="Courier New"/>
+              <w:sz w:val="16"/>
+              <w:szCs w:val="16"/>
+            </w:rPr>
+            <w:t xml:space="preserve">         result.append("$left\t\t$right\n")</w:t>
+          </w:r>
+        </w:p>
+        <w:p>
+          <w:pPr>
+            <w:spacing w:line="240" w:lineRule="auto"/>
+            <w:rPr>
+              <w:rFonts w:ascii="Lucida Console" w:hAnsi="Lucida Console" w:cs="Courier New"/>
+              <w:sz w:val="16"/>
+              <w:szCs w:val="16"/>
+            </w:rPr>
+          </w:pPr>
+          <w:r>
+            <w:rPr>
+              <w:rFonts w:ascii="Lucida Console" w:hAnsi="Lucida Console" w:cs="Courier New"/>
+              <w:sz w:val="16"/>
+              <w:szCs w:val="16"/>
+            </w:rPr>
+            <w:t xml:space="preserve">      }</w:t>
+          </w:r>
+        </w:p>
+        <w:p>
+          <w:pPr>
+            <w:spacing w:line="240" w:lineRule="auto"/>
+            <w:rPr>
+              <w:rFonts w:ascii="Lucida Console" w:hAnsi="Lucida Console" w:cs="Courier New"/>
+              <w:sz w:val="16"/>
+              <w:szCs w:val="16"/>
+            </w:rPr>
+          </w:pPr>
+          <w:r>
+            <w:rPr>
+              <w:rFonts w:ascii="Lucida Console" w:hAnsi="Lucida Console" w:cs="Courier New"/>
+              <w:sz w:val="16"/>
+              <w:szCs w:val="16"/>
+            </w:rPr>
+            <w:t xml:space="preserve">      return result.toString()</w:t>
+          </w:r>
+        </w:p>
+        <w:p>
+          <w:pPr>
+            <w:spacing w:line="240" w:lineRule="auto"/>
+            <w:rPr>
+              <w:rFonts w:ascii="Lucida Console" w:hAnsi="Lucida Console" w:cs="Courier New"/>
+              <w:sz w:val="16"/>
+              <w:szCs w:val="16"/>
+            </w:rPr>
+          </w:pPr>
+          <w:r>
+            <w:rPr>
+              <w:rFonts w:ascii="Lucida Console" w:hAnsi="Lucida Console" w:cs="Courier New"/>
+              <w:sz w:val="16"/>
+              <w:szCs w:val="16"/>
+            </w:rPr>
+            <w:t xml:space="preserve">   }</w:t>
+          </w:r>
+        </w:p>
+        <w:p>
+          <w:pPr>
+            <w:spacing w:line="240" w:lineRule="auto"/>
+            <w:rPr>
+              <w:rFonts w:ascii="Lucida Console" w:hAnsi="Lucida Console" w:cs="Courier New"/>
+              <w:sz w:val="16"/>
+              <w:szCs w:val="16"/>
+            </w:rPr>
+          </w:pPr>
+        </w:p>
+        <w:p>
+          <w:pPr>
+            <w:spacing w:line="240" w:lineRule="auto"/>
+            <w:rPr>
+              <w:rFonts w:ascii="Lucida Console" w:hAnsi="Lucida Console" w:cs="Courier New"/>
+              <w:sz w:val="16"/>
+              <w:szCs w:val="16"/>
+            </w:rPr>
+          </w:pPr>
+          <w:r>
+            <w:rPr>
+              <w:rFonts w:ascii="Lucida Console" w:hAnsi="Lucida Console" w:cs="Courier New"/>
+              <w:sz w:val="16"/>
+              <w:szCs w:val="16"/>
+            </w:rPr>
+            <w:t xml:space="preserve">   fun containsLetter(letter: Char) = letterSet.contains(letter)</w:t>
+          </w:r>
+        </w:p>
+        <w:p>
+          <w:pPr>
+            <w:spacing w:line="240" w:lineRule="auto"/>
+            <w:rPr>
+              <w:rFonts w:ascii="Lucida Console" w:hAnsi="Lucida Console" w:cs="Courier New"/>
+              <w:sz w:val="16"/>
+              <w:szCs w:val="16"/>
+            </w:rPr>
+          </w:pPr>
+        </w:p>
+        <w:p>
+          <w:pPr>
+            <w:spacing w:line="240" w:lineRule="auto"/>
+            <w:rPr>
+              <w:rFonts w:ascii="Lucida Console" w:hAnsi="Lucida Console" w:cs="Courier New"/>
+              <w:sz w:val="16"/>
+              <w:szCs w:val="16"/>
+            </w:rPr>
+          </w:pPr>
+          <w:r>
+            <w:rPr>
+              <w:rFonts w:ascii="Lucida Console" w:hAnsi="Lucida Console" w:cs="Courier New"/>
+              <w:sz w:val="16"/>
+              <w:szCs w:val="16"/>
+            </w:rPr>
+            <w:lastRenderedPageBreak/>
+            <w:t xml:space="preserve">   fun getAdditionalLetter() = letterString.last()</w:t>
+          </w:r>
+        </w:p>
+        <w:p>
+          <w:pPr>
+            <w:spacing w:line="240" w:lineRule="auto"/>
+            <w:rPr>
+              <w:rFonts w:ascii="Lucida Console" w:hAnsi="Lucida Console" w:cs="Courier New"/>
+              <w:sz w:val="16"/>
+              <w:szCs w:val="16"/>
+            </w:rPr>
+          </w:pPr>
+          <w:r>
+            <w:rPr>
+              <w:rFonts w:ascii="Lucida Console" w:hAnsi="Lucida Console" w:cs="Courier New"/>
+              <w:sz w:val="16"/>
+              <w:szCs w:val="16"/>
+            </w:rPr>
+            <w:t>}</w:t>
+          </w:r>
+        </w:p>
+        <w:p>
+          <w:pPr>
+            <w:spacing w:line="240" w:lineRule="auto"/>
+            <w:rPr>
+              <w:rFonts w:ascii="Lucida Console" w:hAnsi="Lucida Console" w:cs="Courier New"/>
+              <w:sz w:val="16"/>
+              <w:szCs w:val="16"/>
+            </w:rPr>
+          </w:pPr>
+        </w:p>
+        <w:p>
+          <w:pPr>
+            <w:spacing w:line="240" w:lineRule="auto"/>
+            <w:rPr>
+              <w:rFonts w:ascii="Lucida Console" w:hAnsi="Lucida Console" w:cs="Courier New"/>
+              <w:sz w:val="16"/>
+              <w:szCs w:val="16"/>
+            </w:rPr>
+          </w:pPr>
+          <w:r>
+            <w:rPr>
+              <w:rFonts w:ascii="Lucida Console" w:hAnsi="Lucida Console" w:cs="Courier New"/>
+              <w:sz w:val="16"/>
+              <w:szCs w:val="16"/>
+            </w:rPr>
+            <w:t>class RussianSquarePair : RectanglePair(</w:t>
+          </w:r>
+        </w:p>
+        <w:p>
+          <w:pPr>
+            <w:spacing w:line="240" w:lineRule="auto"/>
+            <w:rPr>
+              <w:rFonts w:ascii="Lucida Console" w:hAnsi="Lucida Console" w:cs="Courier New"/>
+              <w:sz w:val="16"/>
+              <w:szCs w:val="16"/>
+            </w:rPr>
+          </w:pPr>
+          <w:r>
+            <w:rPr>
+              <w:rFonts w:ascii="Lucida Console" w:hAnsi="Lucida Console" w:cs="Courier New"/>
+              <w:sz w:val="16"/>
+              <w:szCs w:val="16"/>
+            </w:rPr>
+            <w:t xml:space="preserve">   width = 6,</w:t>
+          </w:r>
+        </w:p>
+        <w:p>
+          <w:pPr>
+            <w:spacing w:line="240" w:lineRule="auto"/>
+            <w:rPr>
+              <w:rFonts w:ascii="Lucida Console" w:hAnsi="Lucida Console" w:cs="Courier New"/>
+              <w:sz w:val="16"/>
+              <w:szCs w:val="16"/>
+            </w:rPr>
+          </w:pPr>
+          <w:r>
+            <w:rPr>
+              <w:rFonts w:ascii="Lucida Console" w:hAnsi="Lucida Console" w:cs="Courier New"/>
+              <w:sz w:val="16"/>
+              <w:szCs w:val="16"/>
+            </w:rPr>
+            <w:t xml:space="preserve">   height = 6,</w:t>
+          </w:r>
+        </w:p>
+        <w:p>
+          <w:pPr>
+            <w:spacing w:line="240" w:lineRule="auto"/>
+            <w:rPr>
+              <w:rFonts w:ascii="Lucida Console" w:hAnsi="Lucida Console" w:cs="Courier New"/>
+              <w:sz w:val="16"/>
+              <w:szCs w:val="16"/>
+            </w:rPr>
+          </w:pPr>
+          <w:r>
+            <w:rPr>
+              <w:rFonts w:ascii="Lucida Console" w:hAnsi="Lucida Console" w:cs="Courier New"/>
+              <w:sz w:val="16"/>
+              <w:szCs w:val="16"/>
+            </w:rPr>
+            <w:t xml:space="preserve">   letterString = "абвгдеёжзийклмнопрстуфхчцшщъыьэюя., "</w:t>
+          </w:r>
+        </w:p>
+        <w:p>
+          <w:pPr>
+            <w:spacing w:line="240" w:lineRule="auto"/>
+            <w:rPr>
+              <w:rFonts w:ascii="Lucida Console" w:hAnsi="Lucida Console" w:cs="Courier New"/>
+              <w:sz w:val="16"/>
+              <w:szCs w:val="16"/>
+            </w:rPr>
+          </w:pPr>
+          <w:r>
+            <w:rPr>
+              <w:rFonts w:ascii="Lucida Console" w:hAnsi="Lucida Console" w:cs="Courier New"/>
+              <w:sz w:val="16"/>
+              <w:szCs w:val="16"/>
+            </w:rPr>
+            <w:t>)</w:t>
+          </w:r>
+        </w:p>
+        <w:p>
+          <w:pPr>
+            <w:spacing w:line="240" w:lineRule="auto"/>
+            <w:rPr>
+              <w:rFonts w:ascii="Lucida Console" w:hAnsi="Lucida Console" w:cs="Courier New"/>
+              <w:sz w:val="16"/>
+              <w:szCs w:val="16"/>
+            </w:rPr>
+          </w:pPr>
+        </w:p>
+        <w:p>
+          <w:pPr>
+            <w:spacing w:line="240" w:lineRule="auto"/>
+            <w:rPr>
+              <w:rFonts w:ascii="Lucida Console" w:hAnsi="Lucida Console" w:cs="Courier New"/>
+              <w:sz w:val="16"/>
+              <w:szCs w:val="16"/>
+            </w:rPr>
+          </w:pPr>
+          <w:r>
+            <w:rPr>
+              <w:rFonts w:ascii="Lucida Console" w:hAnsi="Lucida Console" w:cs="Courier New"/>
+              <w:sz w:val="16"/>
+              <w:szCs w:val="16"/>
+            </w:rPr>
+            <w:t>private fun mapString(input: String, pair: RectanglePair, func: (Char, Char) -&gt; Pair&lt;Char, Char&gt;): String {</w:t>
+          </w:r>
+        </w:p>
+        <w:p>
+          <w:pPr>
+            <w:spacing w:line="240" w:lineRule="auto"/>
+            <w:rPr>
+              <w:rFonts w:ascii="Lucida Console" w:hAnsi="Lucida Console" w:cs="Courier New"/>
+              <w:sz w:val="16"/>
+              <w:szCs w:val="16"/>
+            </w:rPr>
+          </w:pPr>
+          <w:r>
+            <w:rPr>
+              <w:rFonts w:ascii="Lucida Console" w:hAnsi="Lucida Console" w:cs="Courier New"/>
+              <w:sz w:val="16"/>
+              <w:szCs w:val="16"/>
+            </w:rPr>
+            <w:t xml:space="preserve">    val result = mutableListOf&lt;Char&gt;()</w:t>
+          </w:r>
+        </w:p>
+        <w:p>
+          <w:pPr>
+            <w:spacing w:line="240" w:lineRule="auto"/>
+            <w:rPr>
+              <w:rFonts w:ascii="Lucida Console" w:hAnsi="Lucida Console" w:cs="Courier New"/>
+              <w:sz w:val="16"/>
+              <w:szCs w:val="16"/>
+            </w:rPr>
+          </w:pPr>
+          <w:r>
+            <w:rPr>
+              <w:rFonts w:ascii="Lucida Console" w:hAnsi="Lucida Console" w:cs="Courier New"/>
+              <w:sz w:val="16"/>
+              <w:szCs w:val="16"/>
+            </w:rPr>
+            <w:t xml:space="preserve">    var i = 0</w:t>
+          </w:r>
+        </w:p>
+        <w:p>
+          <w:pPr>
+            <w:spacing w:line="240" w:lineRule="auto"/>
+            <w:rPr>
+              <w:rFonts w:ascii="Lucida Console" w:hAnsi="Lucida Console" w:cs="Courier New"/>
+              <w:sz w:val="16"/>
+              <w:szCs w:val="16"/>
+            </w:rPr>
+          </w:pPr>
+          <w:r>
+            <w:rPr>
+              <w:rFonts w:ascii="Lucida Console" w:hAnsi="Lucida Console" w:cs="Courier New"/>
+              <w:sz w:val="16"/>
+              <w:szCs w:val="16"/>
+            </w:rPr>
+            <w:t xml:space="preserve">    while (i &lt; input.length) {</w:t>
+          </w:r>
+        </w:p>
+        <w:p>
+          <w:pPr>
+            <w:spacing w:line="240" w:lineRule="auto"/>
+            <w:rPr>
+              <w:rFonts w:ascii="Lucida Console" w:hAnsi="Lucida Console" w:cs="Courier New"/>
+              <w:sz w:val="16"/>
+              <w:szCs w:val="16"/>
+            </w:rPr>
+          </w:pPr>
+          <w:r>
+            <w:rPr>
+              <w:rFonts w:ascii="Lucida Console" w:hAnsi="Lucida Console" w:cs="Courier New"/>
+              <w:sz w:val="16"/>
+              <w:szCs w:val="16"/>
+            </w:rPr>
+            <w:t xml:space="preserve">        if (!pair.containsLetter(input[i])) {</w:t>
+          </w:r>
+        </w:p>
+        <w:p>
+          <w:pPr>
+            <w:spacing w:line="240" w:lineRule="auto"/>
+            <w:rPr>
+              <w:rFonts w:ascii="Lucida Console" w:hAnsi="Lucida Console" w:cs="Courier New"/>
+              <w:sz w:val="16"/>
+              <w:szCs w:val="16"/>
+            </w:rPr>
+          </w:pPr>
+          <w:r>
+            <w:rPr>
+              <w:rFonts w:ascii="Lucida Console" w:hAnsi="Lucida Console" w:cs="Courier New"/>
+              <w:sz w:val="16"/>
+              <w:szCs w:val="16"/>
+            </w:rPr>
+            <w:t xml:space="preserve">            result.add(input[i])</w:t>
+          </w:r>
+        </w:p>
+        <w:p>
+          <w:pPr>
+            <w:spacing w:line="240" w:lineRule="auto"/>
+            <w:rPr>
+              <w:rFonts w:ascii="Lucida Console" w:hAnsi="Lucida Console" w:cs="Courier New"/>
+              <w:sz w:val="16"/>
+              <w:szCs w:val="16"/>
+            </w:rPr>
+          </w:pPr>
+          <w:r>
+            <w:rPr>
+              <w:rFonts w:ascii="Lucida Console" w:hAnsi="Lucida Console" w:cs="Courier New"/>
+              <w:sz w:val="16"/>
+              <w:szCs w:val="16"/>
+            </w:rPr>
+            <w:t xml:space="preserve">            i -= 1</w:t>
+          </w:r>
+        </w:p>
+        <w:p>
+          <w:pPr>
+            <w:spacing w:line="240" w:lineRule="auto"/>
+            <w:rPr>
+              <w:rFonts w:ascii="Lucida Console" w:hAnsi="Lucida Console" w:cs="Courier New"/>
+              <w:sz w:val="16"/>
+              <w:szCs w:val="16"/>
+            </w:rPr>
+          </w:pPr>
+          <w:r>
+            <w:rPr>
+              <w:rFonts w:ascii="Lucida Console" w:hAnsi="Lucida Console" w:cs="Courier New"/>
+              <w:sz w:val="16"/>
+              <w:szCs w:val="16"/>
+            </w:rPr>
+            <w:t xml:space="preserve">        } else {</w:t>
+          </w:r>
+        </w:p>
+        <w:p>
+          <w:pPr>
+            <w:spacing w:line="240" w:lineRule="auto"/>
+            <w:rPr>
+              <w:rFonts w:ascii="Lucida Console" w:hAnsi="Lucida Console" w:cs="Courier New"/>
+              <w:sz w:val="16"/>
+              <w:szCs w:val="16"/>
+            </w:rPr>
+          </w:pPr>
+          <w:r>
+            <w:rPr>
+              <w:rFonts w:ascii="Lucida Console" w:hAnsi="Lucida Console" w:cs="Courier New"/>
+              <w:sz w:val="16"/>
+              <w:szCs w:val="16"/>
+            </w:rPr>
+            <w:t xml:space="preserve">            val firstLetter = input[i]</w:t>
+          </w:r>
+        </w:p>
+        <w:p>
+          <w:pPr>
+            <w:spacing w:line="240" w:lineRule="auto"/>
+            <w:rPr>
+              <w:rFonts w:ascii="Lucida Console" w:hAnsi="Lucida Console" w:cs="Courier New"/>
+              <w:sz w:val="16"/>
+              <w:szCs w:val="16"/>
+            </w:rPr>
+          </w:pPr>
+          <w:r>
+            <w:rPr>
+              <w:rFonts w:ascii="Lucida Console" w:hAnsi="Lucida Console" w:cs="Courier New"/>
+              <w:sz w:val="16"/>
+              <w:szCs w:val="16"/>
+            </w:rPr>
+            <w:t xml:space="preserve">            var secondLetter: Char</w:t>
+          </w:r>
+        </w:p>
+        <w:p>
+          <w:pPr>
+            <w:spacing w:line="240" w:lineRule="auto"/>
+            <w:rPr>
+              <w:rFonts w:ascii="Lucida Console" w:hAnsi="Lucida Console" w:cs="Courier New"/>
+              <w:sz w:val="16"/>
+              <w:szCs w:val="16"/>
+            </w:rPr>
+          </w:pPr>
+          <w:r>
+            <w:rPr>
+              <w:rFonts w:ascii="Lucida Console" w:hAnsi="Lucida Console" w:cs="Courier New"/>
+              <w:sz w:val="16"/>
+              <w:szCs w:val="16"/>
+            </w:rPr>
+            <w:t xml:space="preserve">            var buffer = mutableListOf&lt;Char&gt;()</w:t>
+          </w:r>
+        </w:p>
+        <w:p>
+          <w:pPr>
+            <w:spacing w:line="240" w:lineRule="auto"/>
+            <w:rPr>
+              <w:rFonts w:ascii="Lucida Console" w:hAnsi="Lucida Console" w:cs="Courier New"/>
+              <w:sz w:val="16"/>
+              <w:szCs w:val="16"/>
+            </w:rPr>
+          </w:pPr>
+          <w:r>
+            <w:rPr>
+              <w:rFonts w:ascii="Lucida Console" w:hAnsi="Lucida Console" w:cs="Courier New"/>
+              <w:sz w:val="16"/>
+              <w:szCs w:val="16"/>
+            </w:rPr>
+            <w:t xml:space="preserve">            if (i + 1 == input.length) {</w:t>
+          </w:r>
+        </w:p>
+        <w:p>
+          <w:pPr>
+            <w:spacing w:line="240" w:lineRule="auto"/>
+            <w:rPr>
+              <w:rFonts w:ascii="Lucida Console" w:hAnsi="Lucida Console" w:cs="Courier New"/>
+              <w:sz w:val="16"/>
+              <w:szCs w:val="16"/>
+            </w:rPr>
+          </w:pPr>
+          <w:r>
+            <w:rPr>
+              <w:rFonts w:ascii="Lucida Console" w:hAnsi="Lucida Console" w:cs="Courier New"/>
+              <w:sz w:val="16"/>
+              <w:szCs w:val="16"/>
+            </w:rPr>
+            <w:t xml:space="preserve">                secondLetter = pair.getAdditionalLetter()</w:t>
+          </w:r>
+        </w:p>
+        <w:p>
+          <w:pPr>
+            <w:spacing w:line="240" w:lineRule="auto"/>
+            <w:rPr>
+              <w:rFonts w:ascii="Lucida Console" w:hAnsi="Lucida Console" w:cs="Courier New"/>
+              <w:sz w:val="16"/>
+              <w:szCs w:val="16"/>
+            </w:rPr>
+          </w:pPr>
+          <w:r>
+            <w:rPr>
+              <w:rFonts w:ascii="Lucida Console" w:hAnsi="Lucida Console" w:cs="Courier New"/>
+              <w:sz w:val="16"/>
+              <w:szCs w:val="16"/>
+            </w:rPr>
+            <w:t xml:space="preserve">            } else {</w:t>
+          </w:r>
+        </w:p>
+        <w:p>
+          <w:pPr>
+            <w:spacing w:line="240" w:lineRule="auto"/>
+            <w:rPr>
+              <w:rFonts w:ascii="Lucida Console" w:hAnsi="Lucida Console" w:cs="Courier New"/>
+              <w:sz w:val="16"/>
+              <w:szCs w:val="16"/>
+            </w:rPr>
+          </w:pPr>
+          <w:r>
+            <w:rPr>
+              <w:rFonts w:ascii="Lucida Console" w:hAnsi="Lucida Console" w:cs="Courier New"/>
+              <w:sz w:val="16"/>
+              <w:szCs w:val="16"/>
+            </w:rPr>
+            <w:t xml:space="preserve">                secondLetter = input[i + 1]</w:t>
+          </w:r>
+        </w:p>
+        <w:p>
+          <w:pPr>
+            <w:spacing w:line="240" w:lineRule="auto"/>
+            <w:rPr>
+              <w:rFonts w:ascii="Lucida Console" w:hAnsi="Lucida Console" w:cs="Courier New"/>
+              <w:sz w:val="16"/>
+              <w:szCs w:val="16"/>
+            </w:rPr>
+          </w:pPr>
+          <w:r>
+            <w:rPr>
+              <w:rFonts w:ascii="Lucida Console" w:hAnsi="Lucida Console" w:cs="Courier New"/>
+              <w:sz w:val="16"/>
+              <w:szCs w:val="16"/>
+            </w:rPr>
+            <w:t xml:space="preserve">                while (!pair.containsLetter(secondLetter)) {</w:t>
+          </w:r>
+        </w:p>
+        <w:p>
+          <w:pPr>
+            <w:spacing w:line="240" w:lineRule="auto"/>
+            <w:rPr>
+              <w:rFonts w:ascii="Lucida Console" w:hAnsi="Lucida Console" w:cs="Courier New"/>
+              <w:sz w:val="16"/>
+              <w:szCs w:val="16"/>
+            </w:rPr>
+          </w:pPr>
+          <w:r>
+            <w:rPr>
+              <w:rFonts w:ascii="Lucida Console" w:hAnsi="Lucida Console" w:cs="Courier New"/>
+              <w:sz w:val="16"/>
+              <w:szCs w:val="16"/>
+            </w:rPr>
+            <w:t xml:space="preserve">                    buffer.add(secondLetter)</w:t>
+          </w:r>
+        </w:p>
+        <w:p>
+          <w:pPr>
+            <w:spacing w:line="240" w:lineRule="auto"/>
+            <w:rPr>
+              <w:rFonts w:ascii="Lucida Console" w:hAnsi="Lucida Console" w:cs="Courier New"/>
+              <w:sz w:val="16"/>
+              <w:szCs w:val="16"/>
+            </w:rPr>
+          </w:pPr>
+          <w:r>
+            <w:rPr>
+              <w:rFonts w:ascii="Lucida Console" w:hAnsi="Lucida Console" w:cs="Courier New"/>
+              <w:sz w:val="16"/>
+              <w:szCs w:val="16"/>
+            </w:rPr>
+            <w:t xml:space="preserve">                    i++</w:t>
+          </w:r>
+        </w:p>
+        <w:p>
+          <w:pPr>
+            <w:spacing w:line="240" w:lineRule="auto"/>
+            <w:rPr>
+              <w:rFonts w:ascii="Lucida Console" w:hAnsi="Lucida Console" w:cs="Courier New"/>
+              <w:sz w:val="16"/>
+              <w:szCs w:val="16"/>
+            </w:rPr>
+          </w:pPr>
+          <w:r>
+            <w:rPr>
+              <w:rFonts w:ascii="Lucida Console" w:hAnsi="Lucida Console" w:cs="Courier New"/>
+              <w:sz w:val="16"/>
+              <w:szCs w:val="16"/>
+            </w:rPr>
+            <w:t xml:space="preserve">                    secondLetter = if (i + 1 == input.length) {</w:t>
+          </w:r>
+        </w:p>
+        <w:p>
+          <w:pPr>
+            <w:spacing w:line="240" w:lineRule="auto"/>
+            <w:rPr>
+              <w:rFonts w:ascii="Lucida Console" w:hAnsi="Lucida Console" w:cs="Courier New"/>
+              <w:sz w:val="16"/>
+              <w:szCs w:val="16"/>
+            </w:rPr>
+          </w:pPr>
+          <w:r>
+            <w:rPr>
+              <w:rFonts w:ascii="Lucida Console" w:hAnsi="Lucida Console" w:cs="Courier New"/>
+              <w:sz w:val="16"/>
+              <w:szCs w:val="16"/>
+            </w:rPr>
+            <w:t xml:space="preserve">                        pair.getAdditionalLetter()</w:t>
+          </w:r>
+        </w:p>
+        <w:p>
+          <w:pPr>
+            <w:spacing w:line="240" w:lineRule="auto"/>
+            <w:rPr>
+              <w:rFonts w:ascii="Lucida Console" w:hAnsi="Lucida Console" w:cs="Courier New"/>
+              <w:sz w:val="16"/>
+              <w:szCs w:val="16"/>
+            </w:rPr>
+          </w:pPr>
+          <w:r>
+            <w:rPr>
+              <w:rFonts w:ascii="Lucida Console" w:hAnsi="Lucida Console" w:cs="Courier New"/>
+              <w:sz w:val="16"/>
+              <w:szCs w:val="16"/>
+            </w:rPr>
+            <w:t xml:space="preserve">                    } else {</w:t>
+          </w:r>
+        </w:p>
+        <w:p>
+          <w:pPr>
+            <w:spacing w:line="240" w:lineRule="auto"/>
+            <w:rPr>
+              <w:rFonts w:ascii="Lucida Console" w:hAnsi="Lucida Console" w:cs="Courier New"/>
+              <w:sz w:val="16"/>
+              <w:szCs w:val="16"/>
+            </w:rPr>
+          </w:pPr>
+          <w:r>
+            <w:rPr>
+              <w:rFonts w:ascii="Lucida Console" w:hAnsi="Lucida Console" w:cs="Courier New"/>
+              <w:sz w:val="16"/>
+              <w:szCs w:val="16"/>
+            </w:rPr>
+            <w:t xml:space="preserve">                        input[i + 1]</w:t>
+          </w:r>
+        </w:p>
+        <w:p>
+          <w:pPr>
+            <w:spacing w:line="240" w:lineRule="auto"/>
+            <w:rPr>
+              <w:rFonts w:ascii="Lucida Console" w:hAnsi="Lucida Console" w:cs="Courier New"/>
+              <w:sz w:val="16"/>
+              <w:szCs w:val="16"/>
+            </w:rPr>
+          </w:pPr>
+          <w:r>
+            <w:rPr>
+              <w:rFonts w:ascii="Lucida Console" w:hAnsi="Lucida Console" w:cs="Courier New"/>
+              <w:sz w:val="16"/>
+              <w:szCs w:val="16"/>
+            </w:rPr>
+            <w:t xml:space="preserve">                    }</w:t>
+          </w:r>
+        </w:p>
+        <w:p>
+          <w:pPr>
+            <w:spacing w:line="240" w:lineRule="auto"/>
+            <w:rPr>
+              <w:rFonts w:ascii="Lucida Console" w:hAnsi="Lucida Console" w:cs="Courier New"/>
+              <w:sz w:val="16"/>
+              <w:szCs w:val="16"/>
+            </w:rPr>
+          </w:pPr>
+          <w:r>
+            <w:rPr>
+              <w:rFonts w:ascii="Lucida Console" w:hAnsi="Lucida Console" w:cs="Courier New"/>
+              <w:sz w:val="16"/>
+              <w:szCs w:val="16"/>
+            </w:rPr>
+            <w:t xml:space="preserve">                }</w:t>
+          </w:r>
+        </w:p>
+        <w:p>
+          <w:pPr>
+            <w:spacing w:line="240" w:lineRule="auto"/>
+            <w:rPr>
+              <w:rFonts w:ascii="Lucida Console" w:hAnsi="Lucida Console" w:cs="Courier New"/>
+              <w:sz w:val="16"/>
+              <w:szCs w:val="16"/>
+            </w:rPr>
+          </w:pPr>
+          <w:r>
+            <w:rPr>
+              <w:rFonts w:ascii="Lucida Console" w:hAnsi="Lucida Console" w:cs="Courier New"/>
+              <w:sz w:val="16"/>
+              <w:szCs w:val="16"/>
+            </w:rPr>
+            <w:t xml:space="preserve">            }</w:t>
+          </w:r>
+        </w:p>
+        <w:p>
+          <w:pPr>
+            <w:spacing w:line="240" w:lineRule="auto"/>
+            <w:rPr>
+              <w:rFonts w:ascii="Lucida Console" w:hAnsi="Lucida Console" w:cs="Courier New"/>
+              <w:sz w:val="16"/>
+              <w:szCs w:val="16"/>
+            </w:rPr>
+          </w:pPr>
+          <w:r>
+            <w:rPr>
+              <w:rFonts w:ascii="Lucida Console" w:hAnsi="Lucida Console" w:cs="Courier New"/>
+              <w:sz w:val="16"/>
+              <w:szCs w:val="16"/>
+            </w:rPr>
+            <w:t xml:space="preserve">            val resultPair = func(firstLetter, secondLetter)</w:t>
+          </w:r>
+        </w:p>
+        <w:p>
+          <w:pPr>
+            <w:spacing w:line="240" w:lineRule="auto"/>
+            <w:rPr>
+              <w:rFonts w:ascii="Lucida Console" w:hAnsi="Lucida Console" w:cs="Courier New"/>
+              <w:sz w:val="16"/>
+              <w:szCs w:val="16"/>
+            </w:rPr>
+          </w:pPr>
+          <w:r>
+            <w:rPr>
+              <w:rFonts w:ascii="Lucida Console" w:hAnsi="Lucida Console" w:cs="Courier New"/>
+              <w:sz w:val="16"/>
+              <w:szCs w:val="16"/>
+            </w:rPr>
+            <w:t xml:space="preserve">            result.add(resultPair.first)</w:t>
+          </w:r>
+        </w:p>
+        <w:p>
+          <w:pPr>
+            <w:spacing w:line="240" w:lineRule="auto"/>
+            <w:rPr>
+              <w:rFonts w:ascii="Lucida Console" w:hAnsi="Lucida Console" w:cs="Courier New"/>
+              <w:sz w:val="16"/>
+              <w:szCs w:val="16"/>
+            </w:rPr>
+          </w:pPr>
+          <w:r>
+            <w:rPr>
+              <w:rFonts w:ascii="Lucida Console" w:hAnsi="Lucida Console" w:cs="Courier New"/>
+              <w:sz w:val="16"/>
+              <w:szCs w:val="16"/>
+            </w:rPr>
+            <w:t xml:space="preserve">            if (buffer.isNotEmpty()) result.addAll(buffer)</w:t>
+          </w:r>
+        </w:p>
+        <w:p>
+          <w:pPr>
+            <w:spacing w:line="240" w:lineRule="auto"/>
+            <w:rPr>
+              <w:rFonts w:ascii="Lucida Console" w:hAnsi="Lucida Console" w:cs="Courier New"/>
+              <w:sz w:val="16"/>
+              <w:szCs w:val="16"/>
+            </w:rPr>
+          </w:pPr>
+          <w:r>
+            <w:rPr>
+              <w:rFonts w:ascii="Lucida Console" w:hAnsi="Lucida Console" w:cs="Courier New"/>
+              <w:sz w:val="16"/>
+              <w:szCs w:val="16"/>
+            </w:rPr>
+            <w:t xml:space="preserve">            result.add(resultPair.second)</w:t>
+          </w:r>
+        </w:p>
+        <w:p>
+          <w:pPr>
+            <w:spacing w:line="240" w:lineRule="auto"/>
+            <w:rPr>
+              <w:rFonts w:ascii="Lucida Console" w:hAnsi="Lucida Console" w:cs="Courier New"/>
+              <w:sz w:val="16"/>
+              <w:szCs w:val="16"/>
+            </w:rPr>
+          </w:pPr>
+          <w:r>
+            <w:rPr>
+              <w:rFonts w:ascii="Lucida Console" w:hAnsi="Lucida Console" w:cs="Courier New"/>
+              <w:sz w:val="16"/>
+              <w:szCs w:val="16"/>
+            </w:rPr>
+            <w:t xml:space="preserve">        }</w:t>
+          </w:r>
+        </w:p>
+        <w:p>
+          <w:pPr>
+            <w:spacing w:line="240" w:lineRule="auto"/>
+            <w:rPr>
+              <w:rFonts w:ascii="Lucida Console" w:hAnsi="Lucida Console" w:cs="Courier New"/>
+              <w:sz w:val="16"/>
+              <w:szCs w:val="16"/>
+            </w:rPr>
+          </w:pPr>
+          <w:r>
+            <w:rPr>
+              <w:rFonts w:ascii="Lucida Console" w:hAnsi="Lucida Console" w:cs="Courier New"/>
+              <w:sz w:val="16"/>
+              <w:szCs w:val="16"/>
+            </w:rPr>
+            <w:t xml:space="preserve">        i += 2</w:t>
+          </w:r>
+        </w:p>
+        <w:p>
+          <w:pPr>
+            <w:spacing w:line="240" w:lineRule="auto"/>
+            <w:rPr>
+              <w:rFonts w:ascii="Lucida Console" w:hAnsi="Lucida Console" w:cs="Courier New"/>
+              <w:sz w:val="16"/>
+              <w:szCs w:val="16"/>
+            </w:rPr>
+          </w:pPr>
+          <w:r>
+            <w:rPr>
+              <w:rFonts w:ascii="Lucida Console" w:hAnsi="Lucida Console" w:cs="Courier New"/>
+              <w:sz w:val="16"/>
+              <w:szCs w:val="16"/>
+            </w:rPr>
+            <w:t xml:space="preserve">    }</w:t>
+          </w:r>
+        </w:p>
+        <w:p>
+          <w:pPr>
+            <w:spacing w:line="240" w:lineRule="auto"/>
+            <w:rPr>
+              <w:rFonts w:ascii="Lucida Console" w:hAnsi="Lucida Console" w:cs="Courier New"/>
+              <w:sz w:val="16"/>
+              <w:szCs w:val="16"/>
+            </w:rPr>
+          </w:pPr>
+          <w:r>
+            <w:rPr>
+              <w:rFonts w:ascii="Lucida Console" w:hAnsi="Lucida Console" w:cs="Courier New"/>
+              <w:sz w:val="16"/>
+              <w:szCs w:val="16"/>
+            </w:rPr>
+            <w:t xml:space="preserve">    return result.joinToString(separator = "")</w:t>
+          </w:r>
+        </w:p>
+        <w:p>
+          <w:pPr>
+            <w:spacing w:line="240" w:lineRule="auto"/>
+            <w:rPr>
+              <w:rFonts w:ascii="Lucida Console" w:hAnsi="Lucida Console" w:cs="Courier New"/>
+              <w:sz w:val="16"/>
+              <w:szCs w:val="16"/>
+            </w:rPr>
+          </w:pPr>
+          <w:r>
+            <w:rPr>
+              <w:rFonts w:ascii="Lucida Console" w:hAnsi="Lucida Console" w:cs="Courier New"/>
+              <w:sz w:val="16"/>
+              <w:szCs w:val="16"/>
+            </w:rPr>
+            <w:t>}</w:t>
+          </w:r>
+        </w:p>
+        <w:p>
+          <w:pPr>
+            <w:spacing w:line="240" w:lineRule="auto"/>
+            <w:rPr>
+              <w:rFonts w:ascii="Lucida Console" w:hAnsi="Lucida Console" w:cs="Courier New"/>
+              <w:sz w:val="16"/>
+              <w:szCs w:val="16"/>
+            </w:rPr>
+          </w:pPr>
+        </w:p>
+        <w:p>
+          <w:pPr>
+            <w:spacing w:line="240" w:lineRule="auto"/>
+            <w:rPr>
+              <w:rFonts w:ascii="Lucida Console" w:hAnsi="Lucida Console" w:cs="Courier New"/>
+              <w:sz w:val="16"/>
+              <w:szCs w:val="16"/>
+            </w:rPr>
+          </w:pPr>
+          <w:r>
+            <w:rPr>
+              <w:rFonts w:ascii="Lucida Console" w:hAnsi="Lucida Console" w:cs="Courier New"/>
+              <w:sz w:val="16"/>
+              <w:szCs w:val="16"/>
+            </w:rPr>
+            <w:t>fun encode(input: String, pair: RectanglePair): String {</w:t>
+          </w:r>
+        </w:p>
+        <w:p>
+          <w:pPr>
+            <w:spacing w:line="240" w:lineRule="auto"/>
+            <w:rPr>
+              <w:rFonts w:ascii="Lucida Console" w:hAnsi="Lucida Console" w:cs="Courier New"/>
+              <w:sz w:val="16"/>
+              <w:szCs w:val="16"/>
+            </w:rPr>
+          </w:pPr>
+          <w:r>
+            <w:rPr>
+              <w:rFonts w:ascii="Lucida Console" w:hAnsi="Lucida Console" w:cs="Courier New"/>
+              <w:sz w:val="16"/>
+              <w:szCs w:val="16"/>
+            </w:rPr>
+            <w:lastRenderedPageBreak/>
+            <w:t xml:space="preserve">    return mapString(input, pair) { leftLetter, rightLetter -&gt;</w:t>
+          </w:r>
+        </w:p>
+        <w:p>
+          <w:pPr>
+            <w:spacing w:line="240" w:lineRule="auto"/>
+            <w:rPr>
+              <w:rFonts w:ascii="Lucida Console" w:hAnsi="Lucida Console" w:cs="Courier New"/>
+              <w:sz w:val="16"/>
+              <w:szCs w:val="16"/>
+            </w:rPr>
+          </w:pPr>
+          <w:r>
+            <w:rPr>
+              <w:rFonts w:ascii="Lucida Console" w:hAnsi="Lucida Console" w:cs="Courier New"/>
+              <w:sz w:val="16"/>
+              <w:szCs w:val="16"/>
+            </w:rPr>
+            <w:t xml:space="preserve">        pair.encode(leftLetter, rightLetter)</w:t>
+          </w:r>
+        </w:p>
+        <w:p>
+          <w:pPr>
+            <w:spacing w:line="240" w:lineRule="auto"/>
+            <w:rPr>
+              <w:rFonts w:ascii="Lucida Console" w:hAnsi="Lucida Console" w:cs="Courier New"/>
+              <w:sz w:val="16"/>
+              <w:szCs w:val="16"/>
+            </w:rPr>
+          </w:pPr>
+          <w:r>
+            <w:rPr>
+              <w:rFonts w:ascii="Lucida Console" w:hAnsi="Lucida Console" w:cs="Courier New"/>
+              <w:sz w:val="16"/>
+              <w:szCs w:val="16"/>
+            </w:rPr>
+            <w:t xml:space="preserve">    }</w:t>
+          </w:r>
+        </w:p>
+        <w:p>
+          <w:pPr>
+            <w:spacing w:line="240" w:lineRule="auto"/>
+            <w:rPr>
+              <w:rFonts w:ascii="Lucida Console" w:hAnsi="Lucida Console" w:cs="Courier New"/>
+              <w:sz w:val="16"/>
+              <w:szCs w:val="16"/>
+            </w:rPr>
+          </w:pPr>
+          <w:r>
+            <w:rPr>
+              <w:rFonts w:ascii="Lucida Console" w:hAnsi="Lucida Console" w:cs="Courier New"/>
+              <w:sz w:val="16"/>
+              <w:szCs w:val="16"/>
+            </w:rPr>
+            <w:t>}</w:t>
+          </w:r>
+        </w:p>
+        <w:p>
+          <w:pPr>
+            <w:spacing w:line="240" w:lineRule="auto"/>
+            <w:rPr>
+              <w:rFonts w:ascii="Lucida Console" w:hAnsi="Lucida Console" w:cs="Courier New"/>
+              <w:sz w:val="16"/>
+              <w:szCs w:val="16"/>
+            </w:rPr>
+          </w:pPr>
+        </w:p>
+        <w:p>
+          <w:pPr>
+            <w:spacing w:line="240" w:lineRule="auto"/>
+            <w:rPr>
+              <w:rFonts w:ascii="Lucida Console" w:hAnsi="Lucida Console" w:cs="Courier New"/>
+              <w:sz w:val="16"/>
+              <w:szCs w:val="16"/>
+            </w:rPr>
+          </w:pPr>
+          <w:r>
+            <w:rPr>
+              <w:rFonts w:ascii="Lucida Console" w:hAnsi="Lucida Console" w:cs="Courier New"/>
+              <w:sz w:val="16"/>
+              <w:szCs w:val="16"/>
+            </w:rPr>
+            <w:t>fun decode(input: String, pair: RectanglePair): String {</w:t>
+          </w:r>
+        </w:p>
+        <w:p>
+          <w:pPr>
+            <w:spacing w:line="240" w:lineRule="auto"/>
+            <w:rPr>
+              <w:rFonts w:ascii="Lucida Console" w:hAnsi="Lucida Console" w:cs="Courier New"/>
+              <w:sz w:val="16"/>
+              <w:szCs w:val="16"/>
+            </w:rPr>
+          </w:pPr>
+          <w:r>
+            <w:rPr>
+              <w:rFonts w:ascii="Lucida Console" w:hAnsi="Lucida Console" w:cs="Courier New"/>
+              <w:sz w:val="16"/>
+              <w:szCs w:val="16"/>
+            </w:rPr>
+            <w:t xml:space="preserve">    return mapString(input, pair) { leftLetter, rightLetter -&gt;</w:t>
+          </w:r>
+        </w:p>
+        <w:p>
+          <w:pPr>
+            <w:spacing w:line="240" w:lineRule="auto"/>
+            <w:rPr>
+              <w:rFonts w:ascii="Lucida Console" w:hAnsi="Lucida Console" w:cs="Courier New"/>
+              <w:sz w:val="16"/>
+              <w:szCs w:val="16"/>
+            </w:rPr>
+          </w:pPr>
+          <w:r>
+            <w:rPr>
+              <w:rFonts w:ascii="Lucida Console" w:hAnsi="Lucida Console" w:cs="Courier New"/>
+              <w:sz w:val="16"/>
+              <w:szCs w:val="16"/>
+            </w:rPr>
+            <w:t xml:space="preserve">        pair.decode(leftLetter, rightLetter)</w:t>
+          </w:r>
+        </w:p>
+        <w:p>
+          <w:pPr>
+            <w:spacing w:line="240" w:lineRule="auto"/>
+            <w:rPr>
+              <w:rFonts w:ascii="Lucida Console" w:hAnsi="Lucida Console" w:cs="Courier New"/>
+              <w:sz w:val="16"/>
+              <w:szCs w:val="16"/>
+              <w:lang w:val="en-US"/>
+            </w:rPr>
+          </w:pPr>
+          <w:r>
+            <w:rPr>
+              <w:rFonts w:ascii="Lucida Console" w:hAnsi="Lucida Console" w:cs="Courier New"/>
+              <w:sz w:val="16"/>
+              <w:szCs w:val="16"/>
+            </w:rPr>
+            <w:t xml:space="preserve">    </w:t>
+          </w:r>
+          <w:r>
+            <w:rPr>
+              <w:rFonts w:ascii="Lucida Console" w:hAnsi="Lucida Console" w:cs="Courier New"/>
+              <w:sz w:val="16"/>
+              <w:szCs w:val="16"/>
+              <w:lang w:val="en-US"/>
+            </w:rPr>
+            <w:t>}</w:t>
+          </w:r>
+        </w:p>
+        <w:p>
+          <w:pPr>
+            <w:spacing w:line="240" w:lineRule="auto"/>
+            <w:rPr>
+              <w:rFonts w:ascii="Lucida Console" w:hAnsi="Lucida Console" w:cs="Courier New"/>
+              <w:sz w:val="16"/>
+              <w:szCs w:val="16"/>
+              <w:lang w:val="en-US"/>
+            </w:rPr>
+          </w:pPr>
+          <w:r>
+            <w:rPr>
+              <w:rFonts w:ascii="Lucida Console" w:hAnsi="Lucida Console" w:cs="Courier New"/>
+              <w:sz w:val="16"/>
+              <w:szCs w:val="16"/>
+              <w:lang w:val="en-US"/>
+            </w:rPr>
+            <w:t>}</w:t>
+          </w:r>
+        </w:p>
+        <w:p>
+          <w:pPr>
+            <w:spacing w:line="240" w:lineRule="auto"/>
+            <w:rPr>
+              <w:rFonts w:ascii="Lucida Console" w:hAnsi="Lucida Console" w:cs="Courier New"/>
+              <w:sz w:val="16"/>
+              <w:szCs w:val="16"/>
+              <w:lang w:val="en-US"/>
+            </w:rPr>
+          </w:pPr>
+        </w:p>
+        <w:p>
+          <w:pPr>
+            <w:spacing w:line="240" w:lineRule="auto"/>
+            <w:rPr>
+              <w:rFonts w:ascii="Lucida Console" w:hAnsi="Lucida Console" w:cs="Courier New"/>
+              <w:sz w:val="16"/>
+              <w:szCs w:val="16"/>
+              <w:lang w:val="ru-RU"/>
+            </w:rPr>
+          </w:pPr>
+          <w:r>
+            <w:rPr>
+              <w:rFonts w:ascii="Lucida Console" w:hAnsi="Lucida Console" w:cs="Courier New"/>
+              <w:sz w:val="16"/>
+              <w:szCs w:val="16"/>
+            </w:rPr>
+            <w:t>fun</w:t>
+          </w:r>
+          <w:r>
+            <w:rPr>
+              <w:rFonts w:ascii="Lucida Console" w:hAnsi="Lucida Console" w:cs="Courier New"/>
+              <w:sz w:val="16"/>
+              <w:szCs w:val="16"/>
+              <w:lang w:val="ru-RU"/>
+            </w:rPr>
+            <w:t xml:space="preserve"> </w:t>
+          </w:r>
+          <w:r>
+            <w:rPr>
+              <w:rFonts w:ascii="Lucida Console" w:hAnsi="Lucida Console" w:cs="Courier New"/>
+              <w:sz w:val="16"/>
+              <w:szCs w:val="16"/>
+            </w:rPr>
+            <w:t>main</w:t>
+          </w:r>
+          <w:r>
+            <w:rPr>
+              <w:rFonts w:ascii="Lucida Console" w:hAnsi="Lucida Console" w:cs="Courier New"/>
+              <w:sz w:val="16"/>
+              <w:szCs w:val="16"/>
+              <w:lang w:val="ru-RU"/>
+            </w:rPr>
+            <w:t>() {</w:t>
+          </w:r>
+        </w:p>
+        <w:p>
+          <w:pPr>
+            <w:spacing w:line="240" w:lineRule="auto"/>
+            <w:rPr>
+              <w:rFonts w:ascii="Lucida Console" w:hAnsi="Lucida Console" w:cs="Courier New"/>
+              <w:sz w:val="16"/>
+              <w:szCs w:val="16"/>
+              <w:lang w:val="ru-RU"/>
+            </w:rPr>
+          </w:pPr>
+          <w:r>
+            <w:rPr>
+              <w:rFonts w:ascii="Lucida Console" w:hAnsi="Lucida Console" w:cs="Courier New"/>
+              <w:sz w:val="16"/>
+              <w:szCs w:val="16"/>
+              <w:lang w:val="ru-RU"/>
+            </w:rPr>
+            <w:t xml:space="preserve">    </w:t>
+          </w:r>
+          <w:r>
+            <w:rPr>
+              <w:rFonts w:ascii="Lucida Console" w:hAnsi="Lucida Console" w:cs="Courier New"/>
+              <w:sz w:val="16"/>
+              <w:szCs w:val="16"/>
+            </w:rPr>
+            <w:t>println</w:t>
+          </w:r>
+          <w:r>
+            <w:rPr>
+              <w:rFonts w:ascii="Lucida Console" w:hAnsi="Lucida Console" w:cs="Courier New"/>
+              <w:sz w:val="16"/>
+              <w:szCs w:val="16"/>
+              <w:lang w:val="ru-RU"/>
+            </w:rPr>
+            <w:t>("Введите текст для зашифровки в одну строку:")</w:t>
+          </w:r>
+        </w:p>
+        <w:p>
+          <w:pPr>
+            <w:spacing w:line="240" w:lineRule="auto"/>
+            <w:rPr>
+              <w:rFonts w:ascii="Lucida Console" w:hAnsi="Lucida Console" w:cs="Courier New"/>
+              <w:sz w:val="16"/>
+              <w:szCs w:val="16"/>
+            </w:rPr>
+          </w:pPr>
+          <w:r>
+            <w:rPr>
+              <w:rFonts w:ascii="Lucida Console" w:hAnsi="Lucida Console" w:cs="Courier New"/>
+              <w:sz w:val="16"/>
+              <w:szCs w:val="16"/>
+              <w:lang w:val="ru-RU"/>
+            </w:rPr>
+            <w:t xml:space="preserve">    </w:t>
+          </w:r>
+          <w:r>
+            <w:rPr>
+              <w:rFonts w:ascii="Lucida Console" w:hAnsi="Lucida Console" w:cs="Courier New"/>
+              <w:sz w:val="16"/>
+              <w:szCs w:val="16"/>
+            </w:rPr>
+            <w:t>var input = readlnOrNull()</w:t>
+          </w:r>
+        </w:p>
+        <w:p>
+          <w:pPr>
+            <w:spacing w:line="240" w:lineRule="auto"/>
+            <w:rPr>
+              <w:rFonts w:ascii="Lucida Console" w:hAnsi="Lucida Console" w:cs="Courier New"/>
+              <w:sz w:val="16"/>
+              <w:szCs w:val="16"/>
+            </w:rPr>
+          </w:pPr>
+          <w:r>
+            <w:rPr>
+              <w:rFonts w:ascii="Lucida Console" w:hAnsi="Lucida Console" w:cs="Courier New"/>
+              <w:sz w:val="16"/>
+              <w:szCs w:val="16"/>
+            </w:rPr>
+            <w:t xml:space="preserve">    while (input == null) {</w:t>
+          </w:r>
+        </w:p>
+        <w:p>
+          <w:pPr>
+            <w:spacing w:line="240" w:lineRule="auto"/>
+            <w:rPr>
+              <w:rFonts w:ascii="Lucida Console" w:hAnsi="Lucida Console" w:cs="Courier New"/>
+              <w:sz w:val="16"/>
+              <w:szCs w:val="16"/>
+              <w:lang w:val="ru-RU"/>
+            </w:rPr>
+          </w:pPr>
+          <w:r>
+            <w:rPr>
+              <w:rFonts w:ascii="Lucida Console" w:hAnsi="Lucida Console" w:cs="Courier New"/>
+              <w:sz w:val="16"/>
+              <w:szCs w:val="16"/>
+            </w:rPr>
+            <w:t xml:space="preserve">        println</w:t>
+          </w:r>
+          <w:r>
+            <w:rPr>
+              <w:rFonts w:ascii="Lucida Console" w:hAnsi="Lucida Console" w:cs="Courier New"/>
+              <w:sz w:val="16"/>
+              <w:szCs w:val="16"/>
+              <w:lang w:val="ru-RU"/>
+            </w:rPr>
+            <w:t>("Вы ничего не ввели")</w:t>
+          </w:r>
+        </w:p>
+        <w:p>
+          <w:pPr>
+            <w:spacing w:line="240" w:lineRule="auto"/>
+            <w:rPr>
+              <w:rFonts w:ascii="Lucida Console" w:hAnsi="Lucida Console" w:cs="Courier New"/>
+              <w:sz w:val="16"/>
+              <w:szCs w:val="16"/>
+            </w:rPr>
+          </w:pPr>
+          <w:r>
+            <w:rPr>
+              <w:rFonts w:ascii="Lucida Console" w:hAnsi="Lucida Console" w:cs="Courier New"/>
+              <w:sz w:val="16"/>
+              <w:szCs w:val="16"/>
+              <w:lang w:val="ru-RU"/>
+            </w:rPr>
+            <w:t xml:space="preserve">        </w:t>
+          </w:r>
+          <w:r>
+            <w:rPr>
+              <w:rFonts w:ascii="Lucida Console" w:hAnsi="Lucida Console" w:cs="Courier New"/>
+              <w:sz w:val="16"/>
+              <w:szCs w:val="16"/>
+            </w:rPr>
+            <w:t>input = readlnOrNull()</w:t>
+          </w:r>
+        </w:p>
+        <w:p>
+          <w:pPr>
+            <w:spacing w:line="240" w:lineRule="auto"/>
+            <w:rPr>
+              <w:rFonts w:ascii="Lucida Console" w:hAnsi="Lucida Console" w:cs="Courier New"/>
+              <w:sz w:val="16"/>
+              <w:szCs w:val="16"/>
+            </w:rPr>
+          </w:pPr>
+          <w:r>
+            <w:rPr>
+              <w:rFonts w:ascii="Lucida Console" w:hAnsi="Lucida Console" w:cs="Courier New"/>
+              <w:sz w:val="16"/>
+              <w:szCs w:val="16"/>
+            </w:rPr>
+            <w:t xml:space="preserve">    }</w:t>
+          </w:r>
+        </w:p>
+        <w:p>
+          <w:pPr>
+            <w:spacing w:line="240" w:lineRule="auto"/>
+            <w:rPr>
+              <w:rFonts w:ascii="Lucida Console" w:hAnsi="Lucida Console" w:cs="Courier New"/>
+              <w:sz w:val="16"/>
+              <w:szCs w:val="16"/>
+            </w:rPr>
+          </w:pPr>
+          <w:r>
+            <w:rPr>
+              <w:rFonts w:ascii="Lucida Console" w:hAnsi="Lucida Console" w:cs="Courier New"/>
+              <w:sz w:val="16"/>
+              <w:szCs w:val="16"/>
+            </w:rPr>
+            <w:t xml:space="preserve">    input = input.lowercase(Locale.getDefault())</w:t>
+          </w:r>
+        </w:p>
+        <w:p>
+          <w:pPr>
+            <w:spacing w:line="240" w:lineRule="auto"/>
+            <w:rPr>
+              <w:rFonts w:ascii="Lucida Console" w:hAnsi="Lucida Console" w:cs="Courier New"/>
+              <w:sz w:val="16"/>
+              <w:szCs w:val="16"/>
+              <w:lang w:val="ru-RU"/>
+            </w:rPr>
+          </w:pPr>
+          <w:r>
+            <w:rPr>
+              <w:rFonts w:ascii="Lucida Console" w:hAnsi="Lucida Console" w:cs="Courier New"/>
+              <w:sz w:val="16"/>
+              <w:szCs w:val="16"/>
+            </w:rPr>
+            <w:t xml:space="preserve">    println</w:t>
+          </w:r>
+          <w:r>
+            <w:rPr>
+              <w:rFonts w:ascii="Lucida Console" w:hAnsi="Lucida Console" w:cs="Courier New"/>
+              <w:sz w:val="16"/>
+              <w:szCs w:val="16"/>
+              <w:lang w:val="ru-RU"/>
+            </w:rPr>
+            <w:t>("Для удобства привели текст к нижнему регистру:\</w:t>
+          </w:r>
+          <w:r>
+            <w:rPr>
+              <w:rFonts w:ascii="Lucida Console" w:hAnsi="Lucida Console" w:cs="Courier New"/>
+              <w:sz w:val="16"/>
+              <w:szCs w:val="16"/>
+            </w:rPr>
+            <w:t>n</w:t>
+          </w:r>
+          <w:r>
+            <w:rPr>
+              <w:rFonts w:ascii="Lucida Console" w:hAnsi="Lucida Console" w:cs="Courier New"/>
+              <w:sz w:val="16"/>
+              <w:szCs w:val="16"/>
+              <w:lang w:val="ru-RU"/>
+            </w:rPr>
+            <w:t>$</w:t>
+          </w:r>
+          <w:r>
+            <w:rPr>
+              <w:rFonts w:ascii="Lucida Console" w:hAnsi="Lucida Console" w:cs="Courier New"/>
+              <w:sz w:val="16"/>
+              <w:szCs w:val="16"/>
+            </w:rPr>
+            <w:t>input</w:t>
+          </w:r>
+          <w:r>
+            <w:rPr>
+              <w:rFonts w:ascii="Lucida Console" w:hAnsi="Lucida Console" w:cs="Courier New"/>
+              <w:sz w:val="16"/>
+              <w:szCs w:val="16"/>
+              <w:lang w:val="ru-RU"/>
+            </w:rPr>
+            <w:t>")</w:t>
+          </w:r>
+        </w:p>
+        <w:p>
+          <w:pPr>
+            <w:spacing w:line="240" w:lineRule="auto"/>
+            <w:rPr>
+              <w:rFonts w:ascii="Lucida Console" w:hAnsi="Lucida Console" w:cs="Courier New"/>
+              <w:sz w:val="16"/>
+              <w:szCs w:val="16"/>
+            </w:rPr>
+          </w:pPr>
+          <w:r>
+            <w:rPr>
+              <w:rFonts w:ascii="Lucida Console" w:hAnsi="Lucida Console" w:cs="Courier New"/>
+              <w:sz w:val="16"/>
+              <w:szCs w:val="16"/>
+              <w:lang w:val="ru-RU"/>
+            </w:rPr>
+            <w:t xml:space="preserve">    </w:t>
+          </w:r>
+          <w:r>
+            <w:rPr>
+              <w:rFonts w:ascii="Lucida Console" w:hAnsi="Lucida Console" w:cs="Courier New"/>
+              <w:sz w:val="16"/>
+              <w:szCs w:val="16"/>
+            </w:rPr>
+            <w:t>val pair = RussianSquarePair()</w:t>
+          </w:r>
+        </w:p>
+        <w:p>
+          <w:pPr>
+            <w:spacing w:line="240" w:lineRule="auto"/>
+            <w:rPr>
+              <w:rFonts w:ascii="Lucida Console" w:hAnsi="Lucida Console" w:cs="Courier New"/>
+              <w:sz w:val="16"/>
+              <w:szCs w:val="16"/>
+            </w:rPr>
+          </w:pPr>
+          <w:r>
+            <w:rPr>
+              <w:rFonts w:ascii="Lucida Console" w:hAnsi="Lucida Console" w:cs="Courier New"/>
+              <w:sz w:val="16"/>
+              <w:szCs w:val="16"/>
+            </w:rPr>
+            <w:t xml:space="preserve">    println("Используемые матрицы для шфирования:\n$pair")</w:t>
+          </w:r>
+        </w:p>
+        <w:p>
+          <w:pPr>
+            <w:spacing w:line="240" w:lineRule="auto"/>
+            <w:rPr>
+              <w:rFonts w:ascii="Lucida Console" w:hAnsi="Lucida Console" w:cs="Courier New"/>
+              <w:sz w:val="16"/>
+              <w:szCs w:val="16"/>
+            </w:rPr>
+          </w:pPr>
+          <w:r>
+            <w:rPr>
+              <w:rFonts w:ascii="Lucida Console" w:hAnsi="Lucida Console" w:cs="Courier New"/>
+              <w:sz w:val="16"/>
+              <w:szCs w:val="16"/>
+            </w:rPr>
+            <w:t xml:space="preserve">    val resultEncode = encode(input, pair)</w:t>
+          </w:r>
+        </w:p>
+        <w:p>
+          <w:pPr>
+            <w:spacing w:line="240" w:lineRule="auto"/>
+            <w:rPr>
+              <w:rFonts w:ascii="Lucida Console" w:hAnsi="Lucida Console" w:cs="Courier New"/>
+              <w:sz w:val="16"/>
+              <w:szCs w:val="16"/>
+            </w:rPr>
+          </w:pPr>
+          <w:r>
+            <w:rPr>
+              <w:rFonts w:ascii="Lucida Console" w:hAnsi="Lucida Console" w:cs="Courier New"/>
+              <w:sz w:val="16"/>
+              <w:szCs w:val="16"/>
+            </w:rPr>
+            <w:t xml:space="preserve">    println("Результат шифрования:\n$resultEncode")</w:t>
+          </w:r>
+        </w:p>
+        <w:p>
+          <w:pPr>
+            <w:spacing w:line="240" w:lineRule="auto"/>
+            <w:rPr>
+              <w:rFonts w:ascii="Lucida Console" w:hAnsi="Lucida Console" w:cs="Courier New"/>
+              <w:sz w:val="16"/>
+              <w:szCs w:val="16"/>
+            </w:rPr>
+          </w:pPr>
+          <w:r>
+            <w:rPr>
+              <w:rFonts w:ascii="Lucida Console" w:hAnsi="Lucida Console" w:cs="Courier New"/>
+              <w:sz w:val="16"/>
+              <w:szCs w:val="16"/>
+            </w:rPr>
+            <w:t xml:space="preserve">    val resultDecode = decode(resultEncode, pair)</w:t>
+          </w:r>
+        </w:p>
+        <w:p>
+          <w:pPr>
+            <w:spacing w:line="240" w:lineRule="auto"/>
+            <w:rPr>
+              <w:rFonts w:ascii="Lucida Console" w:hAnsi="Lucida Console" w:cs="Courier New"/>
+              <w:sz w:val="16"/>
+              <w:szCs w:val="16"/>
+            </w:rPr>
+          </w:pPr>
+          <w:r>
+            <w:rPr>
+              <w:rFonts w:ascii="Lucida Console" w:hAnsi="Lucida Console" w:cs="Courier New"/>
+              <w:sz w:val="16"/>
+              <w:szCs w:val="16"/>
+            </w:rPr>
+            <w:t xml:space="preserve">    println("Результат дешифрования:\n$resultDecode")</w:t>
+          </w:r>
+        </w:p>
+        <w:p>
+          <w:pPr>
+            <w:spacing w:line="240" w:lineRule="auto"/>
+            <w:rPr>
+              <w:rFonts w:ascii="Lucida Console" w:hAnsi="Lucida Console" w:cs="Courier New"/>
+              <w:sz w:val="16"/>
+              <w:szCs w:val="16"/>
+            </w:rPr>
+          </w:pPr>
+          <w:r>
+            <w:rPr>
+              <w:rFonts w:ascii="Lucida Console" w:hAnsi="Lucida Console" w:cs="Courier New"/>
+              <w:sz w:val="16"/>
+              <w:szCs w:val="16"/>
+            </w:rPr>
+            <w:t>}</w:t>
+          </w:r>
+        </w:p>
+        <w:p>
+          <w:pPr>
             <w:rPr>
               <w:rFonts w:ascii="Arial" w:hAnsi="Arial" w:cs="Arial"/>
               <w:sz w:val="28"/>
@@ -638,18 +3396,16 @@
               <w:szCs w:val="28"/>
               <w:lang w:val="ru-RU"/>
             </w:rPr>
-            <w:t>Результаты работы</w:t>
-          </w:r>
-        </w:p>
-        <w:p>
-          <w:pPr>
+            <w:t>Результаты</w:t>
+          </w:r>
+          <w:r>
             <w:rPr>
               <w:rFonts w:ascii="Arial" w:hAnsi="Arial" w:cs="Arial"/>
               <w:sz w:val="28"/>
               <w:szCs w:val="28"/>
-              <w:lang w:val="ru-RU"/>
-            </w:rPr>
-          </w:pPr>
+            </w:rPr>
+            <w:t xml:space="preserve"> </w:t>
+          </w:r>
           <w:r>
             <w:rPr>
               <w:rFonts w:ascii="Arial" w:hAnsi="Arial" w:cs="Arial"/>
@@ -657,7 +3413,979 @@
               <w:szCs w:val="28"/>
               <w:lang w:val="ru-RU"/>
             </w:rPr>
+            <w:t>работы</w:t>
+          </w:r>
+        </w:p>
+        <w:p>
+          <w:pPr>
+            <w:pStyle w:val="a3"/>
+            <w:numPr>
+              <w:ilvl w:val="0"/>
+              <w:numId w:val="1"/>
+            </w:numPr>
+            <w:rPr>
+              <w:rFonts w:ascii="Arial" w:hAnsi="Arial" w:cs="Arial"/>
+              <w:sz w:val="24"/>
+              <w:szCs w:val="24"/>
+              <w:lang w:val="en-US"/>
+            </w:rPr>
+          </w:pPr>
+        </w:p>
+        <w:p>
+          <w:pPr>
+            <w:rPr>
+              <w:rFonts w:ascii="Arial" w:hAnsi="Arial" w:cs="Arial"/>
+              <w:sz w:val="24"/>
+              <w:szCs w:val="24"/>
+              <w:lang w:val="ru-RU"/>
+            </w:rPr>
+          </w:pPr>
+          <w:r>
+            <w:rPr>
+              <w:rFonts w:ascii="Lucida Console" w:hAnsi="Lucida Console" w:cs="Arial"/>
+              <w:sz w:val="18"/>
+              <w:szCs w:val="18"/>
+              <w:lang w:val="ru-RU"/>
+            </w:rPr>
+            <w:t>Введите текст для зашифровки в одну строку:</w:t>
+          </w:r>
+        </w:p>
+        <w:p>
+          <w:pPr>
+            <w:rPr>
+              <w:rFonts w:ascii="Lucida Console" w:hAnsi="Lucida Console" w:cs="Arial"/>
+              <w:sz w:val="18"/>
+              <w:szCs w:val="18"/>
+              <w:lang w:val="ru-RU"/>
+            </w:rPr>
+          </w:pPr>
+          <w:r>
+            <w:rPr>
+              <w:rFonts w:ascii="Lucida Console" w:hAnsi="Lucida Console" w:cs="Arial"/>
+              <w:sz w:val="18"/>
+              <w:szCs w:val="18"/>
+              <w:lang w:val="ru-RU"/>
+            </w:rPr>
+            <w:t xml:space="preserve">Для начала займемся расстановкой точек над некоторыми фундаментальными </w:t>
+          </w:r>
+          <w:r>
+            <w:rPr>
+              <w:rFonts w:ascii="Lucida Console" w:hAnsi="Lucida Console" w:cs="Arial"/>
+              <w:sz w:val="18"/>
+              <w:szCs w:val="18"/>
+              <w:lang w:val="en-US"/>
+            </w:rPr>
+            <w:t>i</w:t>
+          </w:r>
+          <w:r>
+            <w:rPr>
+              <w:rFonts w:ascii="Lucida Console" w:hAnsi="Lucida Console" w:cs="Arial"/>
+              <w:sz w:val="18"/>
+              <w:szCs w:val="18"/>
+              <w:lang w:val="ru-RU"/>
+            </w:rPr>
+            <w:t>.</w:t>
+          </w:r>
+        </w:p>
+        <w:p>
+          <w:pPr>
+            <w:rPr>
+              <w:rFonts w:ascii="Lucida Console" w:hAnsi="Lucida Console" w:cs="Arial"/>
+              <w:sz w:val="18"/>
+              <w:szCs w:val="18"/>
+              <w:lang w:val="ru-RU"/>
+            </w:rPr>
+          </w:pPr>
+          <w:r>
+            <w:rPr>
+              <w:rFonts w:ascii="Lucida Console" w:hAnsi="Lucida Console" w:cs="Arial"/>
+              <w:sz w:val="18"/>
+              <w:szCs w:val="18"/>
+              <w:lang w:val="ru-RU"/>
+            </w:rPr>
+            <w:t>Для удобства привели текст к нижнему регистру:</w:t>
+          </w:r>
+        </w:p>
+        <w:p>
+          <w:pPr>
+            <w:rPr>
+              <w:rFonts w:ascii="Lucida Console" w:hAnsi="Lucida Console" w:cs="Arial"/>
+              <w:sz w:val="18"/>
+              <w:szCs w:val="18"/>
+              <w:lang w:val="ru-RU"/>
+            </w:rPr>
+          </w:pPr>
+          <w:r>
+            <w:rPr>
+              <w:rFonts w:ascii="Lucida Console" w:hAnsi="Lucida Console" w:cs="Arial"/>
+              <w:sz w:val="18"/>
+              <w:szCs w:val="18"/>
+              <w:lang w:val="ru-RU"/>
+            </w:rPr>
+            <w:t xml:space="preserve">для начала займемся расстановкой точек над некоторыми фундаментальными </w:t>
+          </w:r>
+          <w:r>
+            <w:rPr>
+              <w:rFonts w:ascii="Lucida Console" w:hAnsi="Lucida Console" w:cs="Arial"/>
+              <w:sz w:val="18"/>
+              <w:szCs w:val="18"/>
+              <w:lang w:val="en-US"/>
+            </w:rPr>
+            <w:t>i</w:t>
+          </w:r>
+          <w:r>
+            <w:rPr>
+              <w:rFonts w:ascii="Lucida Console" w:hAnsi="Lucida Console" w:cs="Arial"/>
+              <w:sz w:val="18"/>
+              <w:szCs w:val="18"/>
+              <w:lang w:val="ru-RU"/>
+            </w:rPr>
+            <w:t>.</w:t>
+          </w:r>
+        </w:p>
+        <w:p>
+          <w:pPr>
+            <w:rPr>
+              <w:rFonts w:ascii="Lucida Console" w:hAnsi="Lucida Console" w:cs="Arial"/>
+              <w:sz w:val="18"/>
+              <w:szCs w:val="18"/>
+              <w:lang w:val="ru-RU"/>
+            </w:rPr>
+          </w:pPr>
+          <w:r>
+            <w:rPr>
+              <w:rFonts w:ascii="Lucida Console" w:hAnsi="Lucida Console" w:cs="Arial"/>
+              <w:sz w:val="18"/>
+              <w:szCs w:val="18"/>
+              <w:lang w:val="ru-RU"/>
+            </w:rPr>
+            <w:t>Используемые матрицы для шфирования:</w:t>
+          </w:r>
+        </w:p>
+        <w:p>
+          <w:pPr>
+            <w:rPr>
+              <w:rFonts w:ascii="Lucida Console" w:hAnsi="Lucida Console" w:cs="Arial"/>
+              <w:sz w:val="18"/>
+              <w:szCs w:val="18"/>
+              <w:lang w:val="ru-RU"/>
+            </w:rPr>
+          </w:pPr>
+          <w:r>
+            <w:rPr>
+              <w:rFonts w:ascii="Lucida Console" w:hAnsi="Lucida Console" w:cs="Arial"/>
+              <w:sz w:val="18"/>
+              <w:szCs w:val="18"/>
+              <w:lang w:val="ru-RU"/>
+            </w:rPr>
+            <w:t>т ё ш ь , д</w:t>
+          </w:r>
+          <w:r>
+            <w:rPr>
+              <w:rFonts w:ascii="Lucida Console" w:hAnsi="Lucida Console" w:cs="Arial"/>
+              <w:sz w:val="18"/>
+              <w:szCs w:val="18"/>
+              <w:lang w:val="ru-RU"/>
+            </w:rPr>
+            <w:tab/>
+          </w:r>
+          <w:r>
+            <w:rPr>
+              <w:rFonts w:ascii="Lucida Console" w:hAnsi="Lucida Console" w:cs="Arial"/>
+              <w:sz w:val="18"/>
+              <w:szCs w:val="18"/>
+              <w:lang w:val="ru-RU"/>
+            </w:rPr>
+            <w:tab/>
+            <w:t xml:space="preserve">  и т ж б р</w:t>
+          </w:r>
+        </w:p>
+        <w:p>
+          <w:pPr>
+            <w:rPr>
+              <w:rFonts w:ascii="Lucida Console" w:hAnsi="Lucida Console" w:cs="Arial"/>
+              <w:sz w:val="18"/>
+              <w:szCs w:val="18"/>
+              <w:lang w:val="ru-RU"/>
+            </w:rPr>
+          </w:pPr>
+          <w:r>
+            <w:rPr>
+              <w:rFonts w:ascii="Lucida Console" w:hAnsi="Lucida Console" w:cs="Arial"/>
+              <w:sz w:val="18"/>
+              <w:szCs w:val="18"/>
+              <w:lang w:val="ru-RU"/>
+            </w:rPr>
+            <w:t xml:space="preserve">п й б э з  </w:t>
+          </w:r>
+          <w:r>
+            <w:rPr>
+              <w:rFonts w:ascii="Lucida Console" w:hAnsi="Lucida Console" w:cs="Arial"/>
+              <w:sz w:val="18"/>
+              <w:szCs w:val="18"/>
+              <w:lang w:val="ru-RU"/>
+            </w:rPr>
+            <w:tab/>
+          </w:r>
+          <w:r>
+            <w:rPr>
+              <w:rFonts w:ascii="Lucida Console" w:hAnsi="Lucida Console" w:cs="Arial"/>
+              <w:sz w:val="18"/>
+              <w:szCs w:val="18"/>
+              <w:lang w:val="ru-RU"/>
+            </w:rPr>
+            <w:tab/>
+            <w:t>. п ь ф э н</w:t>
+          </w:r>
+        </w:p>
+        <w:p>
+          <w:pPr>
+            <w:rPr>
+              <w:rFonts w:ascii="Lucida Console" w:hAnsi="Lucida Console" w:cs="Arial"/>
+              <w:sz w:val="18"/>
+              <w:szCs w:val="18"/>
+              <w:lang w:val="ru-RU"/>
+            </w:rPr>
+          </w:pPr>
+          <w:r>
+            <w:rPr>
+              <w:rFonts w:ascii="Lucida Console" w:hAnsi="Lucida Console" w:cs="Arial"/>
+              <w:sz w:val="18"/>
+              <w:szCs w:val="18"/>
+              <w:lang w:val="ru-RU"/>
+            </w:rPr>
+            <w:t>ч е ф щ р и</w:t>
+          </w:r>
+          <w:r>
+            <w:rPr>
+              <w:rFonts w:ascii="Lucida Console" w:hAnsi="Lucida Console" w:cs="Arial"/>
+              <w:sz w:val="18"/>
+              <w:szCs w:val="18"/>
+              <w:lang w:val="ru-RU"/>
+            </w:rPr>
+            <w:tab/>
+          </w:r>
+          <w:r>
+            <w:rPr>
+              <w:rFonts w:ascii="Lucida Console" w:hAnsi="Lucida Console" w:cs="Arial"/>
+              <w:sz w:val="18"/>
+              <w:szCs w:val="18"/>
+              <w:lang w:val="ru-RU"/>
+            </w:rPr>
+            <w:tab/>
+            <w:t>ё с а л в я</w:t>
+          </w:r>
+        </w:p>
+        <w:p>
+          <w:pPr>
+            <w:rPr>
+              <w:rFonts w:ascii="Lucida Console" w:hAnsi="Lucida Console" w:cs="Arial"/>
+              <w:sz w:val="18"/>
+              <w:szCs w:val="18"/>
+              <w:lang w:val="ru-RU"/>
+            </w:rPr>
+          </w:pPr>
+          <w:r>
+            <w:rPr>
+              <w:rFonts w:ascii="Lucida Console" w:hAnsi="Lucida Console" w:cs="Arial"/>
+              <w:sz w:val="18"/>
+              <w:szCs w:val="18"/>
+              <w:lang w:val="ru-RU"/>
+            </w:rPr>
+            <w:t>л ц ы . о я</w:t>
+          </w:r>
+          <w:r>
+            <w:rPr>
+              <w:rFonts w:ascii="Lucida Console" w:hAnsi="Lucida Console" w:cs="Arial"/>
+              <w:sz w:val="18"/>
+              <w:szCs w:val="18"/>
+              <w:lang w:val="ru-RU"/>
+            </w:rPr>
+            <w:tab/>
+          </w:r>
+          <w:r>
+            <w:rPr>
+              <w:rFonts w:ascii="Lucida Console" w:hAnsi="Lucida Console" w:cs="Arial"/>
+              <w:sz w:val="18"/>
+              <w:szCs w:val="18"/>
+              <w:lang w:val="ru-RU"/>
+            </w:rPr>
+            <w:tab/>
+            <w:t>у ч , д ю м</w:t>
+          </w:r>
+        </w:p>
+        <w:p>
+          <w:pPr>
+            <w:rPr>
+              <w:rFonts w:ascii="Lucida Console" w:hAnsi="Lucida Console" w:cs="Arial"/>
+              <w:sz w:val="18"/>
+              <w:szCs w:val="18"/>
+              <w:lang w:val="ru-RU"/>
+            </w:rPr>
+          </w:pPr>
+          <w:r>
+            <w:rPr>
+              <w:rFonts w:ascii="Lucida Console" w:hAnsi="Lucida Console" w:cs="Arial"/>
+              <w:sz w:val="18"/>
+              <w:szCs w:val="18"/>
+              <w:lang w:val="ru-RU"/>
+            </w:rPr>
+            <w:t>с в н ю м ъ</w:t>
+          </w:r>
+          <w:r>
+            <w:rPr>
+              <w:rFonts w:ascii="Lucida Console" w:hAnsi="Lucida Console" w:cs="Arial"/>
+              <w:sz w:val="18"/>
+              <w:szCs w:val="18"/>
+              <w:lang w:val="ru-RU"/>
+            </w:rPr>
+            <w:tab/>
+          </w:r>
+          <w:r>
+            <w:rPr>
+              <w:rFonts w:ascii="Lucida Console" w:hAnsi="Lucida Console" w:cs="Arial"/>
+              <w:sz w:val="18"/>
+              <w:szCs w:val="18"/>
+              <w:lang w:val="ru-RU"/>
+            </w:rPr>
+            <w:tab/>
+            <w:t>ъ ш щ е к ц</w:t>
+          </w:r>
+        </w:p>
+        <w:p>
+          <w:pPr>
+            <w:rPr>
+              <w:rFonts w:ascii="Lucida Console" w:hAnsi="Lucida Console" w:cs="Arial"/>
+              <w:sz w:val="18"/>
+              <w:szCs w:val="18"/>
+              <w:lang w:val="ru-RU"/>
+            </w:rPr>
+          </w:pPr>
+          <w:r>
+            <w:rPr>
+              <w:rFonts w:ascii="Lucida Console" w:hAnsi="Lucida Console" w:cs="Arial"/>
+              <w:sz w:val="18"/>
+              <w:szCs w:val="18"/>
+              <w:lang w:val="ru-RU"/>
+            </w:rPr>
+            <w:t>ж г у х к а</w:t>
+          </w:r>
+          <w:r>
+            <w:rPr>
+              <w:rFonts w:ascii="Lucida Console" w:hAnsi="Lucida Console" w:cs="Arial"/>
+              <w:sz w:val="18"/>
+              <w:szCs w:val="18"/>
+              <w:lang w:val="ru-RU"/>
+            </w:rPr>
+            <w:tab/>
+          </w:r>
+          <w:r>
+            <w:rPr>
+              <w:rFonts w:ascii="Lucida Console" w:hAnsi="Lucida Console" w:cs="Arial"/>
+              <w:sz w:val="18"/>
+              <w:szCs w:val="18"/>
+              <w:lang w:val="ru-RU"/>
+            </w:rPr>
+            <w:tab/>
+            <w:t>з г х о й ы</w:t>
+          </w:r>
+        </w:p>
+        <w:p>
+          <w:pPr>
+            <w:rPr>
+              <w:rFonts w:ascii="Lucida Console" w:hAnsi="Lucida Console" w:cs="Arial"/>
+              <w:sz w:val="18"/>
+              <w:szCs w:val="18"/>
+              <w:lang w:val="ru-RU"/>
+            </w:rPr>
+          </w:pPr>
+        </w:p>
+        <w:p>
+          <w:pPr>
+            <w:rPr>
+              <w:rFonts w:ascii="Lucida Console" w:hAnsi="Lucida Console" w:cs="Arial"/>
+              <w:sz w:val="18"/>
+              <w:szCs w:val="18"/>
+              <w:lang w:val="ru-RU"/>
+            </w:rPr>
+          </w:pPr>
+          <w:r>
+            <w:rPr>
+              <w:rFonts w:ascii="Lucida Console" w:hAnsi="Lucida Console" w:cs="Arial"/>
+              <w:sz w:val="18"/>
+              <w:szCs w:val="18"/>
+              <w:lang w:val="ru-RU"/>
+            </w:rPr>
+            <w:t>Результат шифрования:</w:t>
+          </w:r>
+        </w:p>
+        <w:p>
+          <w:pPr>
+            <w:rPr>
+              <w:rFonts w:ascii="Lucida Console" w:hAnsi="Lucida Console" w:cs="Arial"/>
+              <w:sz w:val="18"/>
+              <w:szCs w:val="18"/>
+              <w:lang w:val="ru-RU"/>
+            </w:rPr>
+          </w:pPr>
+          <w:r>
+            <w:rPr>
+              <w:rFonts w:ascii="Lucida Console" w:hAnsi="Lucida Console" w:cs="Arial"/>
+              <w:sz w:val="18"/>
+              <w:szCs w:val="18"/>
+              <w:lang w:val="ru-RU"/>
+            </w:rPr>
+            <w:t>иждуфщфёч,а.кыюкршдуфвчшчтуемшкюдьцюввп.яоп.вв,,,мя,дёыёыеяыйячтп,уц,шп</w:t>
+          </w:r>
+          <w:r>
+            <w:rPr>
+              <w:rFonts w:ascii="Lucida Console" w:hAnsi="Lucida Console" w:cs="Arial"/>
+              <w:sz w:val="18"/>
+              <w:szCs w:val="18"/>
+              <w:lang w:val="en-US"/>
+            </w:rPr>
+            <w:t>i</w:t>
+          </w:r>
+          <w:r>
+            <w:rPr>
+              <w:rFonts w:ascii="Lucida Console" w:hAnsi="Lucida Console" w:cs="Arial"/>
+              <w:sz w:val="18"/>
+              <w:szCs w:val="18"/>
+              <w:lang w:val="ru-RU"/>
+            </w:rPr>
+            <w:t>н</w:t>
+          </w:r>
+        </w:p>
+        <w:p>
+          <w:pPr>
+            <w:rPr>
+              <w:rFonts w:ascii="Lucida Console" w:hAnsi="Lucida Console" w:cs="Arial"/>
+              <w:sz w:val="18"/>
+              <w:szCs w:val="18"/>
+              <w:lang w:val="ru-RU"/>
+            </w:rPr>
+          </w:pPr>
+          <w:r>
+            <w:rPr>
+              <w:rFonts w:ascii="Lucida Console" w:hAnsi="Lucida Console" w:cs="Arial"/>
+              <w:sz w:val="18"/>
+              <w:szCs w:val="18"/>
+              <w:lang w:val="ru-RU"/>
+            </w:rPr>
+            <w:lastRenderedPageBreak/>
+            <w:t>Результат дешифрования:</w:t>
+          </w:r>
+        </w:p>
+        <w:p>
+          <w:pPr>
+            <w:rPr>
+              <w:rFonts w:ascii="Lucida Console" w:hAnsi="Lucida Console" w:cs="Arial"/>
+              <w:sz w:val="18"/>
+              <w:szCs w:val="18"/>
+              <w:lang w:val="ru-RU"/>
+            </w:rPr>
+          </w:pPr>
+          <w:r>
+            <w:rPr>
+              <w:rFonts w:ascii="Lucida Console" w:hAnsi="Lucida Console" w:cs="Arial"/>
+              <w:sz w:val="18"/>
+              <w:szCs w:val="18"/>
+              <w:lang w:val="ru-RU"/>
+            </w:rPr>
+            <w:t xml:space="preserve">для начала займемся расстановкой точек над некоторыми фундаментальными </w:t>
+          </w:r>
+          <w:r>
+            <w:rPr>
+              <w:rFonts w:ascii="Lucida Console" w:hAnsi="Lucida Console" w:cs="Arial"/>
+              <w:sz w:val="18"/>
+              <w:szCs w:val="18"/>
+              <w:lang w:val="en-US"/>
+            </w:rPr>
+            <w:t>i</w:t>
+          </w:r>
+          <w:r>
+            <w:rPr>
+              <w:rFonts w:ascii="Lucida Console" w:hAnsi="Lucida Console" w:cs="Arial"/>
+              <w:sz w:val="18"/>
+              <w:szCs w:val="18"/>
+              <w:lang w:val="ru-RU"/>
+            </w:rPr>
+            <w:t>.</w:t>
+          </w:r>
+        </w:p>
+        <w:p>
+          <w:pPr>
+            <w:rPr>
+              <w:rFonts w:ascii="Arial" w:hAnsi="Arial" w:cs="Arial"/>
+              <w:sz w:val="24"/>
+              <w:szCs w:val="24"/>
+              <w:lang w:val="en-US"/>
+            </w:rPr>
+          </w:pPr>
+          <w:r>
+            <w:rPr>
+              <w:rFonts w:ascii="Arial" w:hAnsi="Arial" w:cs="Arial"/>
+              <w:sz w:val="24"/>
+              <w:szCs w:val="24"/>
+              <w:lang w:val="en-US"/>
+            </w:rPr>
+            <w:t>2.</w:t>
+          </w:r>
+        </w:p>
+        <w:p>
+          <w:pPr>
+            <w:rPr>
+              <w:rFonts w:ascii="Lucida Console" w:hAnsi="Lucida Console" w:cs="Arial"/>
+              <w:sz w:val="18"/>
+              <w:szCs w:val="18"/>
+              <w:lang w:val="ru-RU"/>
+            </w:rPr>
+          </w:pPr>
+          <w:r>
+            <w:rPr>
+              <w:rFonts w:ascii="Lucida Console" w:hAnsi="Lucida Console" w:cs="Arial"/>
+              <w:sz w:val="18"/>
+              <w:szCs w:val="18"/>
+              <w:lang w:val="ru-RU"/>
+            </w:rPr>
+            <w:t>Введите текст для зашифровки в одну строку:</w:t>
+          </w:r>
+        </w:p>
+        <w:p>
+          <w:pPr>
+            <w:rPr>
+              <w:rFonts w:ascii="Lucida Console" w:hAnsi="Lucida Console" w:cs="Arial"/>
+              <w:sz w:val="18"/>
+              <w:szCs w:val="18"/>
+              <w:lang w:val="ru-RU"/>
+            </w:rPr>
+          </w:pPr>
+          <w:r>
+            <w:rPr>
+              <w:rFonts w:ascii="Lucida Console" w:hAnsi="Lucida Console" w:cs="Arial"/>
+              <w:sz w:val="18"/>
+              <w:szCs w:val="18"/>
+              <w:lang w:val="ru-RU"/>
+            </w:rPr>
+            <w:t xml:space="preserve">Законы природы этого Мира не только допускают, но даже провоцируют развитие так называемых «паранормальных» способностей у всего населения. </w:t>
+          </w:r>
+        </w:p>
+        <w:p>
+          <w:pPr>
+            <w:rPr>
+              <w:rFonts w:ascii="Lucida Console" w:hAnsi="Lucida Console" w:cs="Arial"/>
+              <w:sz w:val="18"/>
+              <w:szCs w:val="18"/>
+              <w:lang w:val="ru-RU"/>
+            </w:rPr>
+          </w:pPr>
+          <w:r>
+            <w:rPr>
+              <w:rFonts w:ascii="Lucida Console" w:hAnsi="Lucida Console" w:cs="Arial"/>
+              <w:sz w:val="18"/>
+              <w:szCs w:val="18"/>
+              <w:lang w:val="ru-RU"/>
+            </w:rPr>
+            <w:t>Для удобства привели текст к нижнему регистру:</w:t>
+          </w:r>
+        </w:p>
+        <w:p>
+          <w:pPr>
+            <w:rPr>
+              <w:rFonts w:ascii="Lucida Console" w:hAnsi="Lucida Console" w:cs="Arial"/>
+              <w:sz w:val="18"/>
+              <w:szCs w:val="18"/>
+              <w:lang w:val="ru-RU"/>
+            </w:rPr>
+          </w:pPr>
+          <w:r>
+            <w:rPr>
+              <w:rFonts w:ascii="Lucida Console" w:hAnsi="Lucida Console" w:cs="Arial"/>
+              <w:sz w:val="18"/>
+              <w:szCs w:val="18"/>
+              <w:lang w:val="ru-RU"/>
+            </w:rPr>
+            <w:t xml:space="preserve">законы природы этого мира не только допускают, но даже провоцируют развитие так называемых «паранормальных» способностей у всего населения. </w:t>
+          </w:r>
+        </w:p>
+        <w:p>
+          <w:pPr>
+            <w:rPr>
+              <w:rFonts w:ascii="Lucida Console" w:hAnsi="Lucida Console" w:cs="Arial"/>
+              <w:sz w:val="18"/>
+              <w:szCs w:val="18"/>
+              <w:lang w:val="ru-RU"/>
+            </w:rPr>
+          </w:pPr>
+          <w:r>
+            <w:rPr>
+              <w:rFonts w:ascii="Lucida Console" w:hAnsi="Lucida Console" w:cs="Arial"/>
+              <w:sz w:val="18"/>
+              <w:szCs w:val="18"/>
+              <w:lang w:val="ru-RU"/>
+            </w:rPr>
+            <w:t>Используемые матрицы для шфирования:</w:t>
+          </w:r>
+        </w:p>
+        <w:p>
+          <w:pPr>
+            <w:rPr>
+              <w:rFonts w:ascii="Lucida Console" w:hAnsi="Lucida Console" w:cs="Arial"/>
+              <w:sz w:val="18"/>
+              <w:szCs w:val="18"/>
+              <w:lang w:val="ru-RU"/>
+            </w:rPr>
+          </w:pPr>
+          <w:r>
+            <w:rPr>
+              <w:rFonts w:ascii="Lucida Console" w:hAnsi="Lucida Console" w:cs="Arial"/>
+              <w:sz w:val="18"/>
+              <w:szCs w:val="18"/>
+              <w:lang w:val="ru-RU"/>
+            </w:rPr>
+            <w:t>п ю ж щ н ш</w:t>
+          </w:r>
+          <w:r>
+            <w:rPr>
+              <w:rFonts w:ascii="Lucida Console" w:hAnsi="Lucida Console" w:cs="Arial"/>
+              <w:sz w:val="18"/>
+              <w:szCs w:val="18"/>
+              <w:lang w:val="ru-RU"/>
+            </w:rPr>
+            <w:tab/>
+          </w:r>
+          <w:r>
+            <w:rPr>
+              <w:rFonts w:ascii="Lucida Console" w:hAnsi="Lucida Console" w:cs="Arial"/>
+              <w:sz w:val="18"/>
+              <w:szCs w:val="18"/>
+              <w:lang w:val="ru-RU"/>
+            </w:rPr>
+            <w:tab/>
+            <w:t xml:space="preserve">в ъ х р у  </w:t>
+          </w:r>
+        </w:p>
+        <w:p>
+          <w:pPr>
+            <w:rPr>
+              <w:rFonts w:ascii="Lucida Console" w:hAnsi="Lucida Console" w:cs="Arial"/>
+              <w:sz w:val="18"/>
+              <w:szCs w:val="18"/>
+              <w:lang w:val="ru-RU"/>
+            </w:rPr>
+          </w:pPr>
+          <w:r>
+            <w:rPr>
+              <w:rFonts w:ascii="Lucida Console" w:hAnsi="Lucida Console" w:cs="Arial"/>
+              <w:sz w:val="18"/>
+              <w:szCs w:val="18"/>
+              <w:lang w:val="ru-RU"/>
+            </w:rPr>
+            <w:t>я б , ь з л</w:t>
+          </w:r>
+          <w:r>
+            <w:rPr>
+              <w:rFonts w:ascii="Lucida Console" w:hAnsi="Lucida Console" w:cs="Arial"/>
+              <w:sz w:val="18"/>
+              <w:szCs w:val="18"/>
+              <w:lang w:val="ru-RU"/>
+            </w:rPr>
+            <w:tab/>
+          </w:r>
+          <w:r>
+            <w:rPr>
+              <w:rFonts w:ascii="Lucida Console" w:hAnsi="Lucida Console" w:cs="Arial"/>
+              <w:sz w:val="18"/>
+              <w:szCs w:val="18"/>
+              <w:lang w:val="ru-RU"/>
+            </w:rPr>
+            <w:tab/>
+            <w:t>ё . б с о ,</w:t>
+          </w:r>
+        </w:p>
+        <w:p>
+          <w:pPr>
+            <w:rPr>
+              <w:rFonts w:ascii="Lucida Console" w:hAnsi="Lucida Console" w:cs="Arial"/>
+              <w:sz w:val="18"/>
+              <w:szCs w:val="18"/>
+              <w:lang w:val="ru-RU"/>
+            </w:rPr>
+          </w:pPr>
+          <w:r>
+            <w:rPr>
+              <w:rFonts w:ascii="Lucida Console" w:hAnsi="Lucida Console" w:cs="Arial"/>
+              <w:sz w:val="18"/>
+              <w:szCs w:val="18"/>
+              <w:lang w:val="ru-RU"/>
+            </w:rPr>
+            <w:t>х т е д а и</w:t>
+          </w:r>
+          <w:r>
+            <w:rPr>
+              <w:rFonts w:ascii="Lucida Console" w:hAnsi="Lucida Console" w:cs="Arial"/>
+              <w:sz w:val="18"/>
+              <w:szCs w:val="18"/>
+              <w:lang w:val="ru-RU"/>
+            </w:rPr>
+            <w:tab/>
+          </w:r>
+          <w:r>
+            <w:rPr>
+              <w:rFonts w:ascii="Lucida Console" w:hAnsi="Lucida Console" w:cs="Arial"/>
+              <w:sz w:val="18"/>
+              <w:szCs w:val="18"/>
+              <w:lang w:val="ru-RU"/>
+            </w:rPr>
+            <w:tab/>
+            <w:t>з л д к э т</w:t>
+          </w:r>
+        </w:p>
+        <w:p>
+          <w:pPr>
+            <w:rPr>
+              <w:rFonts w:ascii="Lucida Console" w:hAnsi="Lucida Console" w:cs="Arial"/>
+              <w:sz w:val="18"/>
+              <w:szCs w:val="18"/>
+              <w:lang w:val="ru-RU"/>
+            </w:rPr>
+          </w:pPr>
+          <w:r>
+            <w:rPr>
+              <w:rFonts w:ascii="Lucida Console" w:hAnsi="Lucida Console" w:cs="Arial"/>
+              <w:sz w:val="18"/>
+              <w:szCs w:val="18"/>
+              <w:lang w:val="ru-RU"/>
+            </w:rPr>
+            <w:t>ы ч ц у г й</w:t>
+          </w:r>
+          <w:r>
+            <w:rPr>
+              <w:rFonts w:ascii="Lucida Console" w:hAnsi="Lucida Console" w:cs="Arial"/>
+              <w:sz w:val="18"/>
+              <w:szCs w:val="18"/>
+              <w:lang w:val="ru-RU"/>
+            </w:rPr>
+            <w:tab/>
+          </w:r>
+          <w:r>
+            <w:rPr>
+              <w:rFonts w:ascii="Lucida Console" w:hAnsi="Lucida Console" w:cs="Arial"/>
+              <w:sz w:val="18"/>
+              <w:szCs w:val="18"/>
+              <w:lang w:val="ru-RU"/>
+            </w:rPr>
+            <w:tab/>
+            <w:t>п е ю н ж г</w:t>
+          </w:r>
+        </w:p>
+        <w:p>
+          <w:pPr>
+            <w:rPr>
+              <w:rFonts w:ascii="Lucida Console" w:hAnsi="Lucida Console" w:cs="Arial"/>
+              <w:sz w:val="18"/>
+              <w:szCs w:val="18"/>
+              <w:lang w:val="ru-RU"/>
+            </w:rPr>
+          </w:pPr>
+          <w:r>
+            <w:rPr>
+              <w:rFonts w:ascii="Lucida Console" w:hAnsi="Lucida Console" w:cs="Arial"/>
+              <w:sz w:val="18"/>
+              <w:szCs w:val="18"/>
+              <w:lang w:val="ru-RU"/>
+            </w:rPr>
+            <w:t xml:space="preserve">э м ф в р  </w:t>
+          </w:r>
+          <w:r>
+            <w:rPr>
+              <w:rFonts w:ascii="Lucida Console" w:hAnsi="Lucida Console" w:cs="Arial"/>
+              <w:sz w:val="18"/>
+              <w:szCs w:val="18"/>
+              <w:lang w:val="ru-RU"/>
+            </w:rPr>
+            <w:tab/>
+          </w:r>
+          <w:r>
+            <w:rPr>
+              <w:rFonts w:ascii="Lucida Console" w:hAnsi="Lucida Console" w:cs="Arial"/>
+              <w:sz w:val="18"/>
+              <w:szCs w:val="18"/>
+              <w:lang w:val="ru-RU"/>
+            </w:rPr>
+            <w:tab/>
+            <w:t>а й я щ ш м</w:t>
+          </w:r>
+        </w:p>
+        <w:p>
+          <w:pPr>
+            <w:rPr>
+              <w:rFonts w:ascii="Lucida Console" w:hAnsi="Lucida Console" w:cs="Arial"/>
+              <w:sz w:val="18"/>
+              <w:szCs w:val="18"/>
+              <w:lang w:val="ru-RU"/>
+            </w:rPr>
+          </w:pPr>
+          <w:r>
+            <w:rPr>
+              <w:rFonts w:ascii="Lucida Console" w:hAnsi="Lucida Console" w:cs="Arial"/>
+              <w:sz w:val="18"/>
+              <w:szCs w:val="18"/>
+              <w:lang w:val="ru-RU"/>
+            </w:rPr>
+            <w:t>с о к ё ъ .</w:t>
+          </w:r>
+          <w:r>
+            <w:rPr>
+              <w:rFonts w:ascii="Lucida Console" w:hAnsi="Lucida Console" w:cs="Arial"/>
+              <w:sz w:val="18"/>
+              <w:szCs w:val="18"/>
+              <w:lang w:val="ru-RU"/>
+            </w:rPr>
+            <w:tab/>
+          </w:r>
+          <w:r>
+            <w:rPr>
+              <w:rFonts w:ascii="Lucida Console" w:hAnsi="Lucida Console" w:cs="Arial"/>
+              <w:sz w:val="18"/>
+              <w:szCs w:val="18"/>
+              <w:lang w:val="ru-RU"/>
+            </w:rPr>
+            <w:tab/>
+            <w:t>ч ц ы ь ф и</w:t>
+          </w:r>
+        </w:p>
+        <w:p>
+          <w:pPr>
+            <w:rPr>
+              <w:rFonts w:ascii="Lucida Console" w:hAnsi="Lucida Console" w:cs="Arial"/>
+              <w:sz w:val="18"/>
+              <w:szCs w:val="18"/>
+              <w:lang w:val="ru-RU"/>
+            </w:rPr>
+          </w:pPr>
+        </w:p>
+        <w:p>
+          <w:pPr>
+            <w:rPr>
+              <w:rFonts w:ascii="Lucida Console" w:hAnsi="Lucida Console" w:cs="Arial"/>
+              <w:sz w:val="18"/>
+              <w:szCs w:val="18"/>
+              <w:lang w:val="ru-RU"/>
+            </w:rPr>
+          </w:pPr>
+          <w:r>
+            <w:rPr>
+              <w:rFonts w:ascii="Lucida Console" w:hAnsi="Lucida Console" w:cs="Arial"/>
+              <w:sz w:val="18"/>
+              <w:szCs w:val="18"/>
+              <w:lang w:val="ru-RU"/>
+            </w:rPr>
+            <w:t>Результат шифрования:</w:t>
+          </w:r>
+        </w:p>
+        <w:p>
+          <w:pPr>
+            <w:rPr>
+              <w:rFonts w:ascii="Lucida Console" w:hAnsi="Lucida Console" w:cs="Arial"/>
+              <w:sz w:val="18"/>
+              <w:szCs w:val="18"/>
+              <w:lang w:val="ru-RU"/>
+            </w:rPr>
+          </w:pPr>
+          <w:r>
+            <w:rPr>
+              <w:rFonts w:ascii="Lucida Console" w:hAnsi="Lucida Console" w:cs="Arial"/>
+              <w:sz w:val="18"/>
+              <w:szCs w:val="18"/>
+              <w:lang w:val="ru-RU"/>
+            </w:rPr>
+            <w:t>рё,фъхйаъмзшёдишбэзжэашкнтгъимтцдсюиьэнвхьгдбтйщюивзцъйазшьшкгншт шщхэёмотжтмзжирвъбэщфтпюй«анкгкюьэй.съхп»тычбьбызухифлшшшаыцзжйщзктдцк дши</w:t>
+          </w:r>
+        </w:p>
+        <w:p>
+          <w:pPr>
+            <w:rPr>
+              <w:rFonts w:ascii="Lucida Console" w:hAnsi="Lucida Console" w:cs="Arial"/>
+              <w:sz w:val="18"/>
+              <w:szCs w:val="18"/>
+              <w:lang w:val="ru-RU"/>
+            </w:rPr>
+          </w:pPr>
+          <w:r>
+            <w:rPr>
+              <w:rFonts w:ascii="Lucida Console" w:hAnsi="Lucida Console" w:cs="Arial"/>
+              <w:sz w:val="18"/>
+              <w:szCs w:val="18"/>
+              <w:lang w:val="ru-RU"/>
+            </w:rPr>
+            <w:t>Результат дешифрования:</w:t>
+          </w:r>
+        </w:p>
+        <w:p>
+          <w:pPr>
+            <w:rPr>
+              <w:rFonts w:ascii="Lucida Console" w:hAnsi="Lucida Console" w:cs="Arial"/>
+              <w:sz w:val="18"/>
+              <w:szCs w:val="18"/>
+              <w:lang w:val="ru-RU"/>
+            </w:rPr>
+          </w:pPr>
+          <w:r>
+            <w:rPr>
+              <w:rFonts w:ascii="Lucida Console" w:hAnsi="Lucida Console" w:cs="Arial"/>
+              <w:sz w:val="18"/>
+              <w:szCs w:val="18"/>
+              <w:lang w:val="ru-RU"/>
+            </w:rPr>
+            <w:t>законы природы этого мира не только допускают, но даже провоцируют развитие так называемых «паранормальных» способностей у всего населения.</w:t>
+          </w:r>
+        </w:p>
+        <w:p>
+          <w:pPr>
+            <w:rPr>
+              <w:rFonts w:ascii="Arial" w:hAnsi="Arial" w:cs="Arial"/>
+              <w:sz w:val="28"/>
+              <w:szCs w:val="28"/>
+              <w:lang w:val="ru-RU"/>
+            </w:rPr>
+          </w:pPr>
+          <w:r>
+            <w:rPr>
+              <w:rFonts w:ascii="Arial" w:hAnsi="Arial" w:cs="Arial"/>
+              <w:sz w:val="28"/>
+              <w:szCs w:val="28"/>
+              <w:lang w:val="ru-RU"/>
+            </w:rPr>
             <w:t>Заключение</w:t>
+          </w:r>
+        </w:p>
+        <w:p>
+          <w:pPr>
+            <w:rPr>
+              <w:rFonts w:ascii="Arial" w:hAnsi="Arial" w:cs="Arial"/>
+              <w:sz w:val="24"/>
+              <w:szCs w:val="24"/>
+              <w:lang w:val="ru-RU"/>
+            </w:rPr>
+          </w:pPr>
+          <w:r>
+            <w:rPr>
+              <w:rFonts w:ascii="Arial" w:hAnsi="Arial" w:cs="Arial"/>
+              <w:sz w:val="24"/>
+              <w:szCs w:val="24"/>
+              <w:lang w:val="ru-RU"/>
+            </w:rPr>
+            <w:t xml:space="preserve">В ходе выполнения лабораторной работы я познакомилась с шифрованием методом биграмм с двойными квадратами. </w:t>
+          </w:r>
+          <w:r>
+            <w:rPr>
+              <w:rFonts w:ascii="Arial" w:hAnsi="Arial" w:cs="Arial"/>
+              <w:sz w:val="24"/>
+              <w:szCs w:val="24"/>
+              <w:lang w:val="ru-RU"/>
+            </w:rPr>
+            <w:t>Из-за использования биграмм этот метод менее восприимчив частотному анализу и взлому, так как для этого надо проанализировать всевозможные пары букв и символов, использующихся в ключе – в случае моей программы это 1296 пар. Но, тем не менее, абсолютно не защищен.</w:t>
           </w:r>
         </w:p>
         <w:p/>
@@ -673,6 +4401,103 @@
     </w:sectPr>
   </w:body>
 </w:document>
+</file>
+
+<file path=word/numbering.xml><?xml version="1.0" encoding="utf-8"?>
+<w:numbering xmlns:wpc="http://schemas.microsoft.com/office/word/2010/wordprocessingCanvas" xmlns:cx="http://schemas.microsoft.com/office/drawing/2014/chartex" xmlns:cx1="http://schemas.microsoft.com/office/drawing/2015/9/8/chartex" xmlns:cx2="http://schemas.microsoft.com/office/drawing/2015/10/21/chartex" xmlns:cx3="http://schemas.microsoft.com/office/drawing/2016/5/9/chartex" xmlns:cx4="http://schemas.microsoft.com/office/drawing/2016/5/10/chartex" xmlns:cx5="http://schemas.microsoft.com/office/drawing/2016/5/11/chartex" xmlns:cx6="http://schemas.microsoft.com/office/drawing/2016/5/12/chartex" xmlns:cx7="http://schemas.microsoft.com/office/drawing/2016/5/13/chartex" xmlns:cx8="http://schemas.microsoft.com/office/drawing/2016/5/14/chartex" xmlns:mc="http://schemas.openxmlformats.org/markup-compatibility/2006" xmlns:aink="http://schemas.microsoft.com/office/drawing/2016/ink" xmlns:am3d="http://schemas.microsoft.com/office/drawing/2017/model3d" xmlns:o="urn:schemas-microsoft-com:office:office" xmlns:oel="http://schemas.microsoft.com/office/2019/extlst" xmlns:r="http://schemas.openxmlformats.org/officeDocument/2006/relationships" xmlns:m="http://schemas.openxmlformats.org/officeDocument/2006/math" xmlns:v="urn:schemas-microsoft-com:vml" xmlns:wp14="http://schemas.microsoft.com/office/word/2010/wordprocessingDrawing" xmlns:wp="http://schemas.openxmlformats.org/drawingml/2006/wordprocessingDrawing" xmlns:w10="urn:schemas-microsoft-com:office:word" xmlns:w="http://schemas.openxmlformats.org/wordprocessingml/2006/main" xmlns:w14="http://schemas.microsoft.com/office/word/2010/wordml" xmlns:w15="http://schemas.microsoft.com/office/word/2012/wordml" xmlns:w16cex="http://schemas.microsoft.com/office/word/2018/wordml/cex" xmlns:w16cid="http://schemas.microsoft.com/office/word/2016/wordml/cid" xmlns:w16="http://schemas.microsoft.com/office/word/2018/wordml" xmlns:w16sdtdh="http://schemas.microsoft.com/office/word/2020/wordml/sdtdatahash" xmlns:w16se="http://schemas.microsoft.com/office/word/2015/wordml/symex" xmlns:wpg="http://schemas.microsoft.com/office/word/2010/wordprocessingGroup" xmlns:wpi="http://schemas.microsoft.com/office/word/2010/wordprocessingInk" xmlns:wne="http://schemas.microsoft.com/office/word/2006/wordml" xmlns:wps="http://schemas.microsoft.com/office/word/2010/wordprocessingShape" mc:Ignorable="w14 w15 w16se w16cid w16 w16cex w16sdtdh wp14">
+  <w:abstractNum w:abstractNumId="0" w15:restartNumberingAfterBreak="0">
+    <w:nsid w:val="6EBF60E5"/>
+    <w:multiLevelType w:val="hybridMultilevel"/>
+    <w:tmpl w:val="F8D22790"/>
+    <w:lvl w:ilvl="0" w:tplc="0809000F">
+      <w:start w:val="1"/>
+      <w:numFmt w:val="decimal"/>
+      <w:lvlText w:val="%1."/>
+      <w:lvlJc w:val="left"/>
+      <w:pPr>
+        <w:ind w:left="720" w:hanging="360"/>
+      </w:pPr>
+      <w:rPr>
+        <w:rFonts w:hint="default"/>
+      </w:rPr>
+    </w:lvl>
+    <w:lvl w:ilvl="1" w:tplc="08090019" w:tentative="1">
+      <w:start w:val="1"/>
+      <w:numFmt w:val="lowerLetter"/>
+      <w:lvlText w:val="%2."/>
+      <w:lvlJc w:val="left"/>
+      <w:pPr>
+        <w:ind w:left="1440" w:hanging="360"/>
+      </w:pPr>
+    </w:lvl>
+    <w:lvl w:ilvl="2" w:tplc="0809001B" w:tentative="1">
+      <w:start w:val="1"/>
+      <w:numFmt w:val="lowerRoman"/>
+      <w:lvlText w:val="%3."/>
+      <w:lvlJc w:val="right"/>
+      <w:pPr>
+        <w:ind w:left="2160" w:hanging="180"/>
+      </w:pPr>
+    </w:lvl>
+    <w:lvl w:ilvl="3" w:tplc="0809000F" w:tentative="1">
+      <w:start w:val="1"/>
+      <w:numFmt w:val="decimal"/>
+      <w:lvlText w:val="%4."/>
+      <w:lvlJc w:val="left"/>
+      <w:pPr>
+        <w:ind w:left="2880" w:hanging="360"/>
+      </w:pPr>
+    </w:lvl>
+    <w:lvl w:ilvl="4" w:tplc="08090019" w:tentative="1">
+      <w:start w:val="1"/>
+      <w:numFmt w:val="lowerLetter"/>
+      <w:lvlText w:val="%5."/>
+      <w:lvlJc w:val="left"/>
+      <w:pPr>
+        <w:ind w:left="3600" w:hanging="360"/>
+      </w:pPr>
+    </w:lvl>
+    <w:lvl w:ilvl="5" w:tplc="0809001B" w:tentative="1">
+      <w:start w:val="1"/>
+      <w:numFmt w:val="lowerRoman"/>
+      <w:lvlText w:val="%6."/>
+      <w:lvlJc w:val="right"/>
+      <w:pPr>
+        <w:ind w:left="4320" w:hanging="180"/>
+      </w:pPr>
+    </w:lvl>
+    <w:lvl w:ilvl="6" w:tplc="0809000F" w:tentative="1">
+      <w:start w:val="1"/>
+      <w:numFmt w:val="decimal"/>
+      <w:lvlText w:val="%7."/>
+      <w:lvlJc w:val="left"/>
+      <w:pPr>
+        <w:ind w:left="5040" w:hanging="360"/>
+      </w:pPr>
+    </w:lvl>
+    <w:lvl w:ilvl="7" w:tplc="08090019" w:tentative="1">
+      <w:start w:val="1"/>
+      <w:numFmt w:val="lowerLetter"/>
+      <w:lvlText w:val="%8."/>
+      <w:lvlJc w:val="left"/>
+      <w:pPr>
+        <w:ind w:left="5760" w:hanging="360"/>
+      </w:pPr>
+    </w:lvl>
+    <w:lvl w:ilvl="8" w:tplc="0809001B" w:tentative="1">
+      <w:start w:val="1"/>
+      <w:numFmt w:val="lowerRoman"/>
+      <w:lvlText w:val="%9."/>
+      <w:lvlJc w:val="right"/>
+      <w:pPr>
+        <w:ind w:left="6480" w:hanging="180"/>
+      </w:pPr>
+    </w:lvl>
+  </w:abstractNum>
+  <w:num w:numId="1" w16cid:durableId="1027561170">
+    <w:abstractNumId w:val="0"/>
+  </w:num>
+</w:numbering>
 </file>
 
 <file path=word/styles.xml><?xml version="1.0" encoding="utf-8"?>
@@ -1103,6 +4928,17 @@
     <w:semiHidden/>
     <w:unhideWhenUsed/>
   </w:style>
+  <w:style w:type="paragraph" w:styleId="a3">
+    <w:name w:val="List Paragraph"/>
+    <w:basedOn w:val="a"/>
+    <w:uiPriority w:val="34"/>
+    <w:qFormat/>
+    <w:rsid w:val="00EF66E8"/>
+    <w:pPr>
+      <w:ind w:left="720"/>
+      <w:contextualSpacing/>
+    </w:pPr>
+  </w:style>
 </w:styles>
 </file>
 

</xml_diff>